<commit_message>
Week 2 Correction done
</commit_message>
<xml_diff>
--- a/Week 2/Week 2.docx
+++ b/Week 2/Week 2.docx
@@ -643,16 +643,6 @@
         <w:spacing w:line="360" w:lineRule="auto"/>
         <w:rPr>
           <w:rFonts w:ascii="Times New Roman" w:hAnsi="Times New Roman" w:cs="Times New Roman"/>
-          <w:sz w:val="24"/>
-          <w:szCs w:val="24"/>
-        </w:rPr>
-      </w:pPr>
-    </w:p>
-    <w:p>
-      <w:pPr>
-        <w:spacing w:line="360" w:lineRule="auto"/>
-        <w:rPr>
-          <w:rFonts w:ascii="Times New Roman" w:hAnsi="Times New Roman" w:cs="Times New Roman"/>
           <w:b/>
           <w:bCs/>
           <w:sz w:val="32"/>
@@ -774,10 +764,7 @@
           <w:lang w:val="en-MY"/>
         </w:rPr>
       </w:pPr>
-    </w:p>
-    <w:p>
-      <w:pPr>
-        <w:spacing w:line="360" w:lineRule="auto"/>
+      <w:r>
         <w:rPr>
           <w:rFonts w:hint="default" w:ascii="Times New Roman" w:hAnsi="Times New Roman" w:eastAsia="SimSun" w:cs="Times New Roman"/>
           <w:b w:val="0"/>
@@ -787,8 +774,12 @@
           <w:szCs w:val="24"/>
           <w:lang w:val="en-MY"/>
         </w:rPr>
-      </w:pPr>
-      <w:r>
+        <w:t>The market share of National Library of Malaysia reached 52% in 2014, decrease 3% in 2015 which was reaching 49%. In 2016, it reached 50% which is increased 1% compared to last year. It decreased again to 46% in 2018 which is 4% less than last year. In 2018, National Library of Malaysia has increased 2% of its market share and reached 48%.</w:t>
+      </w:r>
+    </w:p>
+    <w:p>
+      <w:pPr>
+        <w:spacing w:line="360" w:lineRule="auto"/>
         <w:rPr>
           <w:rFonts w:hint="default" w:ascii="Times New Roman" w:hAnsi="Times New Roman" w:eastAsia="SimSun" w:cs="Times New Roman"/>
           <w:b w:val="0"/>
@@ -798,6 +789,87 @@
           <w:szCs w:val="24"/>
           <w:lang w:val="en-MY"/>
         </w:rPr>
+      </w:pPr>
+      <w:r>
+        <w:rPr>
+          <w:rFonts w:hint="default" w:ascii="Times New Roman" w:hAnsi="Times New Roman" w:eastAsia="SimSun" w:cs="Times New Roman"/>
+          <w:b w:val="0"/>
+          <w:bCs w:val="0"/>
+          <w:color w:val="222222"/>
+          <w:sz w:val="24"/>
+          <w:szCs w:val="24"/>
+          <w:lang w:val="en-MY"/>
+        </w:rPr>
+        <w:drawing>
+          <wp:inline distT="0" distB="0" distL="114300" distR="114300">
+            <wp:extent cx="5080000" cy="3810000"/>
+            <wp:effectExtent l="4445" t="4445" r="20955" b="14605"/>
+            <wp:docPr id="2" name="Chart 2"/>
+            <wp:cNvGraphicFramePr/>
+            <a:graphic xmlns:a="http://schemas.openxmlformats.org/drawingml/2006/main">
+              <a:graphicData uri="http://schemas.openxmlformats.org/drawingml/2006/chart">
+                <c:chart xmlns:c="http://schemas.openxmlformats.org/drawingml/2006/chart" xmlns:r="http://schemas.openxmlformats.org/officeDocument/2006/relationships" r:id="rId4"/>
+              </a:graphicData>
+            </a:graphic>
+          </wp:inline>
+        </w:drawing>
+      </w:r>
+    </w:p>
+    <w:p>
+      <w:pPr>
+        <w:spacing w:line="360" w:lineRule="auto"/>
+        <w:rPr>
+          <w:rFonts w:hint="default" w:ascii="Times New Roman" w:hAnsi="Times New Roman" w:eastAsia="SimSun" w:cs="Times New Roman"/>
+          <w:b w:val="0"/>
+          <w:bCs w:val="0"/>
+          <w:color w:val="222222"/>
+          <w:sz w:val="24"/>
+          <w:szCs w:val="24"/>
+          <w:lang w:val="en-MY"/>
+        </w:rPr>
+        <w:sectPr>
+          <w:pgSz w:w="11906" w:h="16838"/>
+          <w:pgMar w:top="1440" w:right="1800" w:bottom="1440" w:left="1800" w:header="720" w:footer="720" w:gutter="0"/>
+          <w:cols w:space="720" w:num="1"/>
+          <w:docGrid w:linePitch="360" w:charSpace="0"/>
+        </w:sectPr>
+      </w:pPr>
+      <w:r>
+        <w:rPr>
+          <w:rFonts w:hint="default" w:ascii="Times New Roman" w:hAnsi="Times New Roman" w:eastAsia="SimSun" w:cs="Times New Roman"/>
+          <w:b w:val="0"/>
+          <w:bCs w:val="0"/>
+          <w:color w:val="222222"/>
+          <w:sz w:val="24"/>
+          <w:szCs w:val="24"/>
+          <w:lang w:val="en-MY"/>
+        </w:rPr>
+        <w:t>The pie chart above shows the percentage of market share of National Library of Malaysia in 2018.</w:t>
+      </w:r>
+    </w:p>
+    <w:p>
+      <w:pPr>
+        <w:spacing w:line="360" w:lineRule="auto"/>
+        <w:rPr>
+          <w:rFonts w:hint="default" w:ascii="Times New Roman" w:hAnsi="Times New Roman" w:eastAsia="SimSun" w:cs="Times New Roman"/>
+          <w:b w:val="0"/>
+          <w:bCs w:val="0"/>
+          <w:color w:val="222222"/>
+          <w:sz w:val="24"/>
+          <w:szCs w:val="24"/>
+          <w:lang w:val="en-MY"/>
+        </w:rPr>
+      </w:pPr>
+      <w:r>
+        <w:rPr>
+          <w:rFonts w:hint="default" w:ascii="Times New Roman" w:hAnsi="Times New Roman" w:eastAsia="SimSun" w:cs="Times New Roman"/>
+          <w:b w:val="0"/>
+          <w:bCs w:val="0"/>
+          <w:color w:val="222222"/>
+          <w:sz w:val="24"/>
+          <w:szCs w:val="24"/>
+          <w:lang w:val="en-MY"/>
+        </w:rPr>
         <w:t>3.1.2 Annual Sales Turnover</w:t>
       </w:r>
     </w:p>
@@ -805,496 +877,539 @@
       <w:pPr>
         <w:spacing w:line="360" w:lineRule="auto"/>
         <w:rPr>
-          <w:rFonts w:ascii="Times New Roman" w:hAnsi="Times New Roman" w:cs="Times New Roman"/>
-          <w:b/>
-          <w:bCs/>
-          <w:sz w:val="24"/>
-          <w:szCs w:val="24"/>
-          <w:lang w:val="en-MY"/>
-        </w:rPr>
-      </w:pPr>
-      <w:r>
-        <w:rPr>
-          <w:rFonts w:ascii="Times New Roman" w:hAnsi="Times New Roman" w:cs="Times New Roman"/>
-          <w:b/>
-          <w:bCs/>
-          <w:sz w:val="24"/>
-          <w:szCs w:val="24"/>
-          <w:lang w:val="en-MY"/>
-        </w:rPr>
-        <w:t>3.</w:t>
-      </w:r>
-      <w:r>
-        <w:rPr>
-          <w:rFonts w:hint="default" w:ascii="Times New Roman" w:hAnsi="Times New Roman" w:cs="Times New Roman"/>
-          <w:b/>
-          <w:bCs/>
-          <w:sz w:val="24"/>
-          <w:szCs w:val="24"/>
-          <w:lang w:val="en-MY"/>
-        </w:rPr>
-        <w:t>2</w:t>
-      </w:r>
-      <w:r>
-        <w:rPr>
-          <w:rFonts w:ascii="Times New Roman" w:hAnsi="Times New Roman" w:cs="Times New Roman"/>
-          <w:b/>
-          <w:bCs/>
-          <w:sz w:val="24"/>
-          <w:szCs w:val="24"/>
-          <w:lang w:val="en-MY"/>
-        </w:rPr>
-        <w:t xml:space="preserve"> Customers</w:t>
-      </w:r>
-    </w:p>
-    <w:p>
-      <w:pPr>
-        <w:spacing w:line="360" w:lineRule="auto"/>
-        <w:rPr>
-          <w:rFonts w:ascii="Times New Roman" w:hAnsi="Times New Roman" w:cs="Times New Roman"/>
-          <w:sz w:val="24"/>
-          <w:szCs w:val="24"/>
-          <w:lang w:val="en-MY"/>
-        </w:rPr>
-      </w:pPr>
-      <w:r>
-        <w:rPr>
-          <w:rFonts w:ascii="Times New Roman" w:hAnsi="Times New Roman" w:cs="Times New Roman"/>
-          <w:sz w:val="24"/>
-          <w:szCs w:val="24"/>
-          <w:lang w:val="en-MY"/>
-        </w:rPr>
-        <w:t>3.</w:t>
-      </w:r>
-      <w:r>
-        <w:rPr>
-          <w:rFonts w:hint="default" w:ascii="Times New Roman" w:hAnsi="Times New Roman" w:cs="Times New Roman"/>
-          <w:sz w:val="24"/>
-          <w:szCs w:val="24"/>
-          <w:lang w:val="en-MY"/>
-        </w:rPr>
-        <w:t>2</w:t>
-      </w:r>
-      <w:r>
-        <w:rPr>
-          <w:rFonts w:ascii="Times New Roman" w:hAnsi="Times New Roman" w:cs="Times New Roman"/>
-          <w:sz w:val="24"/>
-          <w:szCs w:val="24"/>
-          <w:lang w:val="en-MY"/>
-        </w:rPr>
-        <w:t>.1 Students</w:t>
-      </w:r>
-    </w:p>
-    <w:p>
-      <w:pPr>
-        <w:spacing w:line="360" w:lineRule="auto"/>
-        <w:jc w:val="left"/>
-        <w:rPr>
-          <w:rFonts w:ascii="Times New Roman" w:hAnsi="Times New Roman" w:cs="Times New Roman"/>
-          <w:sz w:val="24"/>
-          <w:szCs w:val="24"/>
-          <w:lang w:val="en-MY"/>
-        </w:rPr>
-      </w:pPr>
-      <w:r>
-        <w:rPr>
-          <w:rFonts w:ascii="Times New Roman" w:hAnsi="Times New Roman" w:cs="Times New Roman"/>
-          <w:sz w:val="24"/>
-          <w:szCs w:val="24"/>
-          <w:lang w:val="en-MY"/>
-        </w:rPr>
-        <w:t xml:space="preserve">- Our major customers are the students. This is because </w:t>
-      </w:r>
-      <w:r>
-        <w:rPr>
-          <w:rFonts w:hint="default" w:ascii="Times New Roman" w:hAnsi="Times New Roman" w:cs="Times New Roman"/>
-          <w:sz w:val="24"/>
-          <w:szCs w:val="24"/>
-          <w:lang w:val="en-MY"/>
-        </w:rPr>
-        <w:t>students</w:t>
-      </w:r>
-      <w:r>
-        <w:rPr>
-          <w:rFonts w:ascii="Times New Roman" w:hAnsi="Times New Roman" w:cs="Times New Roman"/>
-          <w:sz w:val="24"/>
-          <w:szCs w:val="24"/>
-          <w:lang w:val="en-MY"/>
-        </w:rPr>
-        <w:t xml:space="preserve"> </w:t>
-      </w:r>
-      <w:r>
-        <w:rPr>
-          <w:rFonts w:hint="default" w:ascii="Times New Roman" w:hAnsi="Times New Roman" w:cs="Times New Roman"/>
-          <w:sz w:val="24"/>
-          <w:szCs w:val="24"/>
-          <w:lang w:val="en-MY"/>
-        </w:rPr>
-        <w:t>can get</w:t>
-      </w:r>
-      <w:r>
-        <w:rPr>
-          <w:rFonts w:ascii="Times New Roman" w:hAnsi="Times New Roman" w:cs="Times New Roman"/>
-          <w:sz w:val="24"/>
-          <w:szCs w:val="24"/>
-          <w:lang w:val="en-MY"/>
-        </w:rPr>
-        <w:t xml:space="preserve"> some of the latest books in any subjects here. The purposes of students borrowing books in our library may different. Some of</w:t>
-      </w:r>
-      <w:r>
-        <w:rPr>
-          <w:rFonts w:hint="default" w:ascii="Times New Roman" w:hAnsi="Times New Roman" w:cs="Times New Roman"/>
-          <w:sz w:val="24"/>
-          <w:szCs w:val="24"/>
-          <w:lang w:val="en-MY"/>
-        </w:rPr>
-        <w:t xml:space="preserve"> </w:t>
-      </w:r>
-      <w:r>
-        <w:rPr>
-          <w:rFonts w:ascii="Times New Roman" w:hAnsi="Times New Roman" w:cs="Times New Roman"/>
-          <w:sz w:val="24"/>
-          <w:szCs w:val="24"/>
-          <w:lang w:val="en-MY"/>
-        </w:rPr>
-        <w:t>them borrow books for examination, some of them</w:t>
-      </w:r>
-      <w:r>
-        <w:rPr>
-          <w:rFonts w:hint="default" w:ascii="Times New Roman" w:hAnsi="Times New Roman" w:cs="Times New Roman"/>
-          <w:sz w:val="24"/>
-          <w:szCs w:val="24"/>
-          <w:lang w:val="en-MY"/>
-        </w:rPr>
-        <w:t xml:space="preserve"> </w:t>
-      </w:r>
-      <w:r>
-        <w:rPr>
-          <w:rFonts w:ascii="Times New Roman" w:hAnsi="Times New Roman" w:cs="Times New Roman"/>
-          <w:sz w:val="24"/>
-          <w:szCs w:val="24"/>
-          <w:lang w:val="en-MY"/>
-        </w:rPr>
-        <w:t xml:space="preserve">borrow books for </w:t>
-      </w:r>
-      <w:r>
-        <w:rPr>
-          <w:rFonts w:hint="default" w:ascii="Times New Roman" w:hAnsi="Times New Roman" w:cs="Times New Roman"/>
-          <w:sz w:val="24"/>
-          <w:szCs w:val="24"/>
-          <w:lang w:val="en-MY"/>
-        </w:rPr>
-        <w:t>practising and learning</w:t>
-      </w:r>
-      <w:r>
-        <w:rPr>
-          <w:rFonts w:ascii="Times New Roman" w:hAnsi="Times New Roman" w:cs="Times New Roman"/>
-          <w:sz w:val="24"/>
-          <w:szCs w:val="24"/>
-          <w:lang w:val="en-MY"/>
-        </w:rPr>
-        <w:t>.</w:t>
-      </w:r>
-    </w:p>
-    <w:p>
-      <w:pPr>
-        <w:spacing w:line="360" w:lineRule="auto"/>
-        <w:rPr>
-          <w:rFonts w:ascii="Times New Roman" w:hAnsi="Times New Roman" w:cs="Times New Roman"/>
-          <w:sz w:val="24"/>
-          <w:szCs w:val="24"/>
-          <w:lang w:val="en-MY"/>
-        </w:rPr>
-      </w:pPr>
-      <w:r>
-        <w:rPr>
-          <w:rFonts w:ascii="Times New Roman" w:hAnsi="Times New Roman" w:cs="Times New Roman"/>
-          <w:sz w:val="24"/>
-          <w:szCs w:val="24"/>
-          <w:lang w:val="en-MY"/>
-        </w:rPr>
-        <w:t>3.</w:t>
-      </w:r>
-      <w:r>
-        <w:rPr>
-          <w:rFonts w:hint="default" w:ascii="Times New Roman" w:hAnsi="Times New Roman" w:cs="Times New Roman"/>
-          <w:sz w:val="24"/>
-          <w:szCs w:val="24"/>
-          <w:lang w:val="en-MY"/>
-        </w:rPr>
-        <w:t>2</w:t>
-      </w:r>
-      <w:r>
-        <w:rPr>
-          <w:rFonts w:ascii="Times New Roman" w:hAnsi="Times New Roman" w:cs="Times New Roman"/>
-          <w:sz w:val="24"/>
-          <w:szCs w:val="24"/>
-          <w:lang w:val="en-MY"/>
-        </w:rPr>
-        <w:t>.2 Teachers</w:t>
-      </w:r>
-    </w:p>
-    <w:p>
-      <w:pPr>
-        <w:spacing w:line="360" w:lineRule="auto"/>
-        <w:jc w:val="both"/>
-        <w:rPr>
-          <w:rFonts w:ascii="Times New Roman" w:hAnsi="Times New Roman" w:cs="Times New Roman"/>
-          <w:sz w:val="24"/>
-          <w:szCs w:val="24"/>
-          <w:lang w:val="en-MY"/>
-        </w:rPr>
-      </w:pPr>
-      <w:r>
-        <w:rPr>
-          <w:rFonts w:ascii="Times New Roman" w:hAnsi="Times New Roman" w:cs="Times New Roman"/>
-          <w:sz w:val="24"/>
-          <w:szCs w:val="24"/>
-          <w:lang w:val="en-MY"/>
-        </w:rPr>
-        <w:t>- Teachers will borrow some books for referring of their subjects. It is to help their students in learning those subjects.</w:t>
-      </w:r>
-    </w:p>
-    <w:p>
-      <w:pPr>
-        <w:spacing w:line="360" w:lineRule="auto"/>
-        <w:jc w:val="both"/>
-        <w:rPr>
-          <w:rFonts w:ascii="Times New Roman" w:hAnsi="Times New Roman" w:cs="Times New Roman"/>
-          <w:sz w:val="24"/>
-          <w:szCs w:val="24"/>
-          <w:lang w:val="en-MY"/>
-        </w:rPr>
-      </w:pPr>
-      <w:r>
-        <w:rPr>
-          <w:rFonts w:ascii="Times New Roman" w:hAnsi="Times New Roman" w:cs="Times New Roman"/>
-          <w:sz w:val="24"/>
-          <w:szCs w:val="24"/>
-          <w:lang w:val="en-MY"/>
-        </w:rPr>
-        <w:t>3.</w:t>
-      </w:r>
-      <w:r>
-        <w:rPr>
-          <w:rFonts w:hint="default" w:ascii="Times New Roman" w:hAnsi="Times New Roman" w:cs="Times New Roman"/>
-          <w:sz w:val="24"/>
-          <w:szCs w:val="24"/>
-          <w:lang w:val="en-MY"/>
-        </w:rPr>
-        <w:t>2</w:t>
-      </w:r>
-      <w:r>
-        <w:rPr>
-          <w:rFonts w:ascii="Times New Roman" w:hAnsi="Times New Roman" w:cs="Times New Roman"/>
-          <w:sz w:val="24"/>
-          <w:szCs w:val="24"/>
-          <w:lang w:val="en-MY"/>
-        </w:rPr>
-        <w:t>.3 Books lover / Intellectuals</w:t>
-      </w:r>
-    </w:p>
-    <w:p>
-      <w:pPr>
-        <w:spacing w:line="360" w:lineRule="auto"/>
-        <w:jc w:val="both"/>
-        <w:rPr>
-          <w:rFonts w:ascii="Times New Roman" w:hAnsi="Times New Roman" w:cs="Times New Roman"/>
-          <w:sz w:val="24"/>
-          <w:szCs w:val="24"/>
-          <w:lang w:val="en-MY"/>
-        </w:rPr>
-      </w:pPr>
-      <w:r>
-        <w:rPr>
-          <w:rFonts w:ascii="Times New Roman" w:hAnsi="Times New Roman" w:cs="Times New Roman"/>
-          <w:sz w:val="24"/>
-          <w:szCs w:val="24"/>
-          <w:lang w:val="en-MY"/>
-        </w:rPr>
-        <w:t xml:space="preserve">- </w:t>
-      </w:r>
-      <w:r>
-        <w:rPr>
-          <w:rFonts w:ascii="Times New Roman" w:hAnsi="Times New Roman" w:cs="Times New Roman"/>
-          <w:sz w:val="24"/>
-          <w:szCs w:val="24"/>
-        </w:rPr>
-        <w:t>The National Library of Malaysia</w:t>
-      </w:r>
-      <w:r>
-        <w:rPr>
-          <w:rFonts w:ascii="Times New Roman" w:hAnsi="Times New Roman" w:cs="Times New Roman"/>
-          <w:sz w:val="24"/>
-          <w:szCs w:val="24"/>
-          <w:lang w:val="en-MY"/>
-        </w:rPr>
-        <w:t xml:space="preserve"> provides every kind of books for readers. It is a must visit library for books lover and intellectuals.</w:t>
-      </w:r>
-    </w:p>
-    <w:p>
-      <w:pPr>
-        <w:spacing w:line="360" w:lineRule="auto"/>
-        <w:jc w:val="both"/>
-        <w:rPr>
-          <w:rFonts w:ascii="Times New Roman" w:hAnsi="Times New Roman" w:cs="Times New Roman"/>
-          <w:sz w:val="24"/>
-          <w:szCs w:val="24"/>
-          <w:lang w:val="en-MY"/>
-        </w:rPr>
-      </w:pPr>
-      <w:r>
-        <w:rPr>
-          <w:rFonts w:ascii="Times New Roman" w:hAnsi="Times New Roman" w:cs="Times New Roman"/>
-          <w:sz w:val="24"/>
-          <w:szCs w:val="24"/>
-        </w:rPr>
-        <w:t>3.</w:t>
-      </w:r>
-      <w:r>
-        <w:rPr>
-          <w:rFonts w:hint="default" w:ascii="Times New Roman" w:hAnsi="Times New Roman" w:cs="Times New Roman"/>
-          <w:sz w:val="24"/>
-          <w:szCs w:val="24"/>
-          <w:lang w:val="en-MY"/>
-        </w:rPr>
-        <w:t>2</w:t>
-      </w:r>
-      <w:r>
-        <w:rPr>
-          <w:rFonts w:ascii="Times New Roman" w:hAnsi="Times New Roman" w:cs="Times New Roman"/>
-          <w:sz w:val="24"/>
-          <w:szCs w:val="24"/>
-        </w:rPr>
-        <w:t>.4 Author</w:t>
-      </w:r>
-      <w:r>
-        <w:rPr>
-          <w:rFonts w:ascii="Times New Roman" w:hAnsi="Times New Roman" w:cs="Times New Roman"/>
-          <w:sz w:val="24"/>
-          <w:szCs w:val="24"/>
-          <w:lang w:val="en-MY"/>
-        </w:rPr>
-        <w:t>s</w:t>
-      </w:r>
-      <w:r>
-        <w:rPr>
-          <w:rFonts w:ascii="Times New Roman" w:hAnsi="Times New Roman" w:cs="Times New Roman"/>
-          <w:sz w:val="24"/>
-          <w:szCs w:val="24"/>
-        </w:rPr>
-        <w:t xml:space="preserve"> /</w:t>
-      </w:r>
-      <w:r>
-        <w:rPr>
-          <w:rFonts w:ascii="Times New Roman" w:hAnsi="Times New Roman" w:cs="Times New Roman"/>
-          <w:sz w:val="24"/>
-          <w:szCs w:val="24"/>
-          <w:lang w:val="en-MY"/>
-        </w:rPr>
-        <w:t xml:space="preserve"> Writers</w:t>
-      </w:r>
-    </w:p>
-    <w:p>
-      <w:pPr>
-        <w:spacing w:line="360" w:lineRule="auto"/>
-        <w:jc w:val="both"/>
-        <w:rPr>
-          <w:rFonts w:ascii="Times New Roman" w:hAnsi="Times New Roman" w:cs="Times New Roman"/>
-          <w:sz w:val="24"/>
-          <w:szCs w:val="24"/>
-          <w:lang w:val="en-MY"/>
-        </w:rPr>
-      </w:pPr>
-      <w:r>
-        <w:rPr>
-          <w:rFonts w:ascii="Times New Roman" w:hAnsi="Times New Roman" w:cs="Times New Roman"/>
-          <w:sz w:val="24"/>
-          <w:szCs w:val="24"/>
-          <w:lang w:val="en-MY"/>
-        </w:rPr>
-        <w:t xml:space="preserve">- As a authors and writers, they like to read a lot of books in order to </w:t>
-      </w:r>
-      <w:r>
-        <w:rPr>
-          <w:rFonts w:ascii="Times New Roman" w:hAnsi="Times New Roman" w:cs="Times New Roman"/>
-          <w:sz w:val="24"/>
-          <w:szCs w:val="24"/>
-        </w:rPr>
-        <w:t>get</w:t>
-      </w:r>
-      <w:r>
-        <w:rPr>
-          <w:rFonts w:ascii="Times New Roman" w:hAnsi="Times New Roman" w:cs="Times New Roman"/>
-          <w:sz w:val="24"/>
-          <w:szCs w:val="24"/>
-          <w:lang w:val="en-MY"/>
-        </w:rPr>
-        <w:t xml:space="preserve"> inspiration for writing their own books. National Library Malaysia will provide the books and the best environment for them.</w:t>
-      </w:r>
-    </w:p>
-    <w:p>
-      <w:pPr>
-        <w:spacing w:line="360" w:lineRule="auto"/>
-        <w:jc w:val="both"/>
-        <w:rPr>
-          <w:rFonts w:ascii="Times New Roman" w:hAnsi="Times New Roman" w:eastAsia="SimSun" w:cs="Times New Roman"/>
-          <w:sz w:val="24"/>
-          <w:szCs w:val="24"/>
-        </w:rPr>
-      </w:pPr>
-    </w:p>
-    <w:p>
-      <w:pPr>
-        <w:spacing w:line="360" w:lineRule="auto"/>
-        <w:jc w:val="both"/>
-        <w:rPr>
-          <w:rFonts w:ascii="Times New Roman" w:hAnsi="Times New Roman" w:eastAsia="SimSun" w:cs="Times New Roman"/>
-          <w:sz w:val="24"/>
-          <w:szCs w:val="24"/>
-        </w:rPr>
-      </w:pPr>
-    </w:p>
-    <w:p>
-      <w:pPr>
-        <w:spacing w:line="360" w:lineRule="auto"/>
-        <w:jc w:val="both"/>
-        <w:rPr>
-          <w:rFonts w:ascii="Times New Roman" w:hAnsi="Times New Roman" w:eastAsia="SimSun" w:cs="Times New Roman"/>
-          <w:sz w:val="24"/>
-          <w:szCs w:val="24"/>
-        </w:rPr>
-      </w:pPr>
-    </w:p>
-    <w:p>
-      <w:pPr>
-        <w:spacing w:line="360" w:lineRule="auto"/>
-        <w:jc w:val="both"/>
-        <w:rPr>
-          <w:rFonts w:ascii="Times New Roman" w:hAnsi="Times New Roman" w:eastAsia="SimSun" w:cs="Times New Roman"/>
-          <w:b/>
-          <w:bCs/>
-          <w:sz w:val="24"/>
-          <w:szCs w:val="24"/>
-          <w:lang w:val="en-MY"/>
-        </w:rPr>
-      </w:pPr>
-    </w:p>
-    <w:p>
-      <w:pPr>
-        <w:spacing w:line="360" w:lineRule="auto"/>
-        <w:jc w:val="both"/>
-        <w:rPr>
-          <w:rFonts w:ascii="Times New Roman" w:hAnsi="Times New Roman" w:cs="Times New Roman"/>
-          <w:b/>
-          <w:bCs/>
-          <w:sz w:val="24"/>
-          <w:szCs w:val="24"/>
-          <w:lang w:val="en-MY"/>
-        </w:rPr>
-      </w:pPr>
+          <w:rFonts w:hint="default" w:ascii="Times New Roman" w:hAnsi="Times New Roman" w:eastAsia="SimSun" w:cs="Times New Roman"/>
+          <w:b w:val="0"/>
+          <w:bCs w:val="0"/>
+          <w:color w:val="222222"/>
+          <w:sz w:val="24"/>
+          <w:szCs w:val="24"/>
+          <w:lang w:val="en-MY"/>
+        </w:rPr>
+      </w:pPr>
+      <w:r>
+        <w:rPr>
+          <w:rFonts w:hint="default" w:ascii="Times New Roman" w:hAnsi="Times New Roman" w:eastAsia="SimSun" w:cs="Times New Roman"/>
+          <w:b w:val="0"/>
+          <w:bCs w:val="0"/>
+          <w:color w:val="222222"/>
+          <w:sz w:val="24"/>
+          <w:szCs w:val="24"/>
+          <w:lang w:val="en-MY"/>
+        </w:rPr>
+        <w:drawing>
+          <wp:inline distT="0" distB="0" distL="114300" distR="114300">
+            <wp:extent cx="5080000" cy="3810000"/>
+            <wp:effectExtent l="4445" t="4445" r="20955" b="14605"/>
+            <wp:docPr id="4" name="Chart 4"/>
+            <wp:cNvGraphicFramePr/>
+            <a:graphic xmlns:a="http://schemas.openxmlformats.org/drawingml/2006/main">
+              <a:graphicData uri="http://schemas.openxmlformats.org/drawingml/2006/chart">
+                <c:chart xmlns:c="http://schemas.openxmlformats.org/drawingml/2006/chart" xmlns:r="http://schemas.openxmlformats.org/officeDocument/2006/relationships" r:id="rId5"/>
+              </a:graphicData>
+            </a:graphic>
+          </wp:inline>
+        </w:drawing>
+      </w:r>
+    </w:p>
+    <w:p>
+      <w:pPr>
+        <w:spacing w:line="360" w:lineRule="auto"/>
+        <w:rPr>
+          <w:rFonts w:hint="default" w:ascii="Times New Roman" w:hAnsi="Times New Roman" w:eastAsia="SimSun" w:cs="Times New Roman"/>
+          <w:b w:val="0"/>
+          <w:bCs w:val="0"/>
+          <w:color w:val="222222"/>
+          <w:sz w:val="24"/>
+          <w:szCs w:val="24"/>
+          <w:lang w:val="en-MY"/>
+        </w:rPr>
+        <w:sectPr>
+          <w:pgSz w:w="11906" w:h="16838"/>
+          <w:pgMar w:top="1440" w:right="1800" w:bottom="1440" w:left="1800" w:header="720" w:footer="720" w:gutter="0"/>
+          <w:cols w:space="720" w:num="1"/>
+          <w:docGrid w:linePitch="360" w:charSpace="0"/>
+        </w:sectPr>
+      </w:pPr>
+      <w:r>
+        <w:rPr>
+          <w:rFonts w:hint="default" w:ascii="Times New Roman" w:hAnsi="Times New Roman" w:eastAsia="SimSun" w:cs="Times New Roman"/>
+          <w:b w:val="0"/>
+          <w:bCs w:val="0"/>
+          <w:color w:val="222222"/>
+          <w:sz w:val="24"/>
+          <w:szCs w:val="24"/>
+          <w:lang w:val="en-MY"/>
+        </w:rPr>
+        <w:t>The diagram above shows the annual sales of National Library of Malaysia.</w:t>
+      </w:r>
       <w:bookmarkStart w:id="0" w:name="_GoBack"/>
       <w:bookmarkEnd w:id="0"/>
+    </w:p>
+    <w:p>
+      <w:pPr>
+        <w:spacing w:line="360" w:lineRule="auto"/>
+        <w:rPr>
+          <w:rFonts w:ascii="Times New Roman" w:hAnsi="Times New Roman" w:cs="Times New Roman"/>
+          <w:b/>
+          <w:bCs/>
+          <w:sz w:val="24"/>
+          <w:szCs w:val="24"/>
+          <w:lang w:val="en-MY"/>
+        </w:rPr>
+      </w:pPr>
+      <w:r>
+        <w:rPr>
+          <w:rFonts w:ascii="Times New Roman" w:hAnsi="Times New Roman" w:cs="Times New Roman"/>
+          <w:b/>
+          <w:bCs/>
+          <w:sz w:val="24"/>
+          <w:szCs w:val="24"/>
+          <w:lang w:val="en-MY"/>
+        </w:rPr>
+        <w:t>3.</w:t>
+      </w:r>
+      <w:r>
+        <w:rPr>
+          <w:rFonts w:hint="default" w:ascii="Times New Roman" w:hAnsi="Times New Roman" w:cs="Times New Roman"/>
+          <w:b/>
+          <w:bCs/>
+          <w:sz w:val="24"/>
+          <w:szCs w:val="24"/>
+          <w:lang w:val="en-MY"/>
+        </w:rPr>
+        <w:t>2</w:t>
+      </w:r>
+      <w:r>
+        <w:rPr>
+          <w:rFonts w:ascii="Times New Roman" w:hAnsi="Times New Roman" w:cs="Times New Roman"/>
+          <w:b/>
+          <w:bCs/>
+          <w:sz w:val="24"/>
+          <w:szCs w:val="24"/>
+          <w:lang w:val="en-MY"/>
+        </w:rPr>
+        <w:t xml:space="preserve"> Customers</w:t>
+      </w:r>
+    </w:p>
+    <w:p>
+      <w:pPr>
+        <w:spacing w:line="360" w:lineRule="auto"/>
+        <w:rPr>
+          <w:rFonts w:ascii="Times New Roman" w:hAnsi="Times New Roman" w:cs="Times New Roman"/>
+          <w:sz w:val="24"/>
+          <w:szCs w:val="24"/>
+          <w:lang w:val="en-MY"/>
+        </w:rPr>
+      </w:pPr>
+      <w:r>
+        <w:rPr>
+          <w:rFonts w:ascii="Times New Roman" w:hAnsi="Times New Roman" w:cs="Times New Roman"/>
+          <w:sz w:val="24"/>
+          <w:szCs w:val="24"/>
+          <w:lang w:val="en-MY"/>
+        </w:rPr>
+        <w:t>3.</w:t>
+      </w:r>
+      <w:r>
+        <w:rPr>
+          <w:rFonts w:hint="default" w:ascii="Times New Roman" w:hAnsi="Times New Roman" w:cs="Times New Roman"/>
+          <w:sz w:val="24"/>
+          <w:szCs w:val="24"/>
+          <w:lang w:val="en-MY"/>
+        </w:rPr>
+        <w:t>2</w:t>
+      </w:r>
+      <w:r>
+        <w:rPr>
+          <w:rFonts w:ascii="Times New Roman" w:hAnsi="Times New Roman" w:cs="Times New Roman"/>
+          <w:sz w:val="24"/>
+          <w:szCs w:val="24"/>
+          <w:lang w:val="en-MY"/>
+        </w:rPr>
+        <w:t>.1 Students</w:t>
+      </w:r>
+    </w:p>
+    <w:p>
+      <w:pPr>
+        <w:spacing w:line="360" w:lineRule="auto"/>
+        <w:jc w:val="left"/>
+        <w:rPr>
+          <w:rFonts w:ascii="Times New Roman" w:hAnsi="Times New Roman" w:cs="Times New Roman"/>
+          <w:sz w:val="24"/>
+          <w:szCs w:val="24"/>
+          <w:lang w:val="en-MY"/>
+        </w:rPr>
+      </w:pPr>
+      <w:r>
+        <w:rPr>
+          <w:rFonts w:ascii="Times New Roman" w:hAnsi="Times New Roman" w:cs="Times New Roman"/>
+          <w:sz w:val="24"/>
+          <w:szCs w:val="24"/>
+          <w:lang w:val="en-MY"/>
+        </w:rPr>
+        <w:t xml:space="preserve">- Our major customers are the students. This is because </w:t>
+      </w:r>
+      <w:r>
+        <w:rPr>
+          <w:rFonts w:hint="default" w:ascii="Times New Roman" w:hAnsi="Times New Roman" w:cs="Times New Roman"/>
+          <w:sz w:val="24"/>
+          <w:szCs w:val="24"/>
+          <w:lang w:val="en-MY"/>
+        </w:rPr>
+        <w:t>students</w:t>
+      </w:r>
+      <w:r>
+        <w:rPr>
+          <w:rFonts w:ascii="Times New Roman" w:hAnsi="Times New Roman" w:cs="Times New Roman"/>
+          <w:sz w:val="24"/>
+          <w:szCs w:val="24"/>
+          <w:lang w:val="en-MY"/>
+        </w:rPr>
+        <w:t xml:space="preserve"> </w:t>
+      </w:r>
+      <w:r>
+        <w:rPr>
+          <w:rFonts w:hint="default" w:ascii="Times New Roman" w:hAnsi="Times New Roman" w:cs="Times New Roman"/>
+          <w:sz w:val="24"/>
+          <w:szCs w:val="24"/>
+          <w:lang w:val="en-MY"/>
+        </w:rPr>
+        <w:t>can get</w:t>
+      </w:r>
+      <w:r>
+        <w:rPr>
+          <w:rFonts w:ascii="Times New Roman" w:hAnsi="Times New Roman" w:cs="Times New Roman"/>
+          <w:sz w:val="24"/>
+          <w:szCs w:val="24"/>
+          <w:lang w:val="en-MY"/>
+        </w:rPr>
+        <w:t xml:space="preserve"> some of the latest books in any subjects here. The purposes of students borrowing books in our library may different. Some of</w:t>
+      </w:r>
+      <w:r>
+        <w:rPr>
+          <w:rFonts w:hint="default" w:ascii="Times New Roman" w:hAnsi="Times New Roman" w:cs="Times New Roman"/>
+          <w:sz w:val="24"/>
+          <w:szCs w:val="24"/>
+          <w:lang w:val="en-MY"/>
+        </w:rPr>
+        <w:t xml:space="preserve"> </w:t>
+      </w:r>
+      <w:r>
+        <w:rPr>
+          <w:rFonts w:ascii="Times New Roman" w:hAnsi="Times New Roman" w:cs="Times New Roman"/>
+          <w:sz w:val="24"/>
+          <w:szCs w:val="24"/>
+          <w:lang w:val="en-MY"/>
+        </w:rPr>
+        <w:t>them borrow books for examination, some of them</w:t>
+      </w:r>
+      <w:r>
+        <w:rPr>
+          <w:rFonts w:hint="default" w:ascii="Times New Roman" w:hAnsi="Times New Roman" w:cs="Times New Roman"/>
+          <w:sz w:val="24"/>
+          <w:szCs w:val="24"/>
+          <w:lang w:val="en-MY"/>
+        </w:rPr>
+        <w:t xml:space="preserve"> </w:t>
+      </w:r>
+      <w:r>
+        <w:rPr>
+          <w:rFonts w:ascii="Times New Roman" w:hAnsi="Times New Roman" w:cs="Times New Roman"/>
+          <w:sz w:val="24"/>
+          <w:szCs w:val="24"/>
+          <w:lang w:val="en-MY"/>
+        </w:rPr>
+        <w:t xml:space="preserve">borrow books for </w:t>
+      </w:r>
+      <w:r>
+        <w:rPr>
+          <w:rFonts w:hint="default" w:ascii="Times New Roman" w:hAnsi="Times New Roman" w:cs="Times New Roman"/>
+          <w:sz w:val="24"/>
+          <w:szCs w:val="24"/>
+          <w:lang w:val="en-MY"/>
+        </w:rPr>
+        <w:t>practising and learning</w:t>
+      </w:r>
+      <w:r>
+        <w:rPr>
+          <w:rFonts w:ascii="Times New Roman" w:hAnsi="Times New Roman" w:cs="Times New Roman"/>
+          <w:sz w:val="24"/>
+          <w:szCs w:val="24"/>
+          <w:lang w:val="en-MY"/>
+        </w:rPr>
+        <w:t>.</w:t>
+      </w:r>
+    </w:p>
+    <w:p>
+      <w:pPr>
+        <w:spacing w:line="360" w:lineRule="auto"/>
+        <w:rPr>
+          <w:rFonts w:ascii="Times New Roman" w:hAnsi="Times New Roman" w:cs="Times New Roman"/>
+          <w:sz w:val="24"/>
+          <w:szCs w:val="24"/>
+          <w:lang w:val="en-MY"/>
+        </w:rPr>
+      </w:pPr>
+      <w:r>
+        <w:rPr>
+          <w:rFonts w:ascii="Times New Roman" w:hAnsi="Times New Roman" w:cs="Times New Roman"/>
+          <w:sz w:val="24"/>
+          <w:szCs w:val="24"/>
+          <w:lang w:val="en-MY"/>
+        </w:rPr>
+        <w:t>3.</w:t>
+      </w:r>
+      <w:r>
+        <w:rPr>
+          <w:rFonts w:hint="default" w:ascii="Times New Roman" w:hAnsi="Times New Roman" w:cs="Times New Roman"/>
+          <w:sz w:val="24"/>
+          <w:szCs w:val="24"/>
+          <w:lang w:val="en-MY"/>
+        </w:rPr>
+        <w:t>2</w:t>
+      </w:r>
+      <w:r>
+        <w:rPr>
+          <w:rFonts w:ascii="Times New Roman" w:hAnsi="Times New Roman" w:cs="Times New Roman"/>
+          <w:sz w:val="24"/>
+          <w:szCs w:val="24"/>
+          <w:lang w:val="en-MY"/>
+        </w:rPr>
+        <w:t>.2 Teachers</w:t>
+      </w:r>
+    </w:p>
+    <w:p>
+      <w:pPr>
+        <w:spacing w:line="360" w:lineRule="auto"/>
+        <w:jc w:val="both"/>
+        <w:rPr>
+          <w:rFonts w:ascii="Times New Roman" w:hAnsi="Times New Roman" w:cs="Times New Roman"/>
+          <w:sz w:val="24"/>
+          <w:szCs w:val="24"/>
+          <w:lang w:val="en-MY"/>
+        </w:rPr>
+      </w:pPr>
+      <w:r>
+        <w:rPr>
+          <w:rFonts w:ascii="Times New Roman" w:hAnsi="Times New Roman" w:cs="Times New Roman"/>
+          <w:sz w:val="24"/>
+          <w:szCs w:val="24"/>
+          <w:lang w:val="en-MY"/>
+        </w:rPr>
+        <w:t>- Teachers will borrow some books for referring of their subjects. It is to help their students in learning those subjects.</w:t>
+      </w:r>
+    </w:p>
+    <w:p>
+      <w:pPr>
+        <w:spacing w:line="360" w:lineRule="auto"/>
+        <w:jc w:val="both"/>
+        <w:rPr>
+          <w:rFonts w:ascii="Times New Roman" w:hAnsi="Times New Roman" w:cs="Times New Roman"/>
+          <w:sz w:val="24"/>
+          <w:szCs w:val="24"/>
+          <w:lang w:val="en-MY"/>
+        </w:rPr>
+      </w:pPr>
+      <w:r>
+        <w:rPr>
+          <w:rFonts w:ascii="Times New Roman" w:hAnsi="Times New Roman" w:cs="Times New Roman"/>
+          <w:sz w:val="24"/>
+          <w:szCs w:val="24"/>
+          <w:lang w:val="en-MY"/>
+        </w:rPr>
+        <w:t>3.</w:t>
+      </w:r>
+      <w:r>
+        <w:rPr>
+          <w:rFonts w:hint="default" w:ascii="Times New Roman" w:hAnsi="Times New Roman" w:cs="Times New Roman"/>
+          <w:sz w:val="24"/>
+          <w:szCs w:val="24"/>
+          <w:lang w:val="en-MY"/>
+        </w:rPr>
+        <w:t>2</w:t>
+      </w:r>
+      <w:r>
+        <w:rPr>
+          <w:rFonts w:ascii="Times New Roman" w:hAnsi="Times New Roman" w:cs="Times New Roman"/>
+          <w:sz w:val="24"/>
+          <w:szCs w:val="24"/>
+          <w:lang w:val="en-MY"/>
+        </w:rPr>
+        <w:t>.3 Books lover / Intellectuals</w:t>
+      </w:r>
+    </w:p>
+    <w:p>
+      <w:pPr>
+        <w:spacing w:line="360" w:lineRule="auto"/>
+        <w:jc w:val="both"/>
+        <w:rPr>
+          <w:rFonts w:ascii="Times New Roman" w:hAnsi="Times New Roman" w:cs="Times New Roman"/>
+          <w:sz w:val="24"/>
+          <w:szCs w:val="24"/>
+          <w:lang w:val="en-MY"/>
+        </w:rPr>
+      </w:pPr>
+      <w:r>
+        <w:rPr>
+          <w:rFonts w:ascii="Times New Roman" w:hAnsi="Times New Roman" w:cs="Times New Roman"/>
+          <w:sz w:val="24"/>
+          <w:szCs w:val="24"/>
+          <w:lang w:val="en-MY"/>
+        </w:rPr>
+        <w:t xml:space="preserve">- </w:t>
+      </w:r>
+      <w:r>
+        <w:rPr>
+          <w:rFonts w:ascii="Times New Roman" w:hAnsi="Times New Roman" w:cs="Times New Roman"/>
+          <w:sz w:val="24"/>
+          <w:szCs w:val="24"/>
+        </w:rPr>
+        <w:t>The National Library of Malaysia</w:t>
+      </w:r>
+      <w:r>
+        <w:rPr>
+          <w:rFonts w:ascii="Times New Roman" w:hAnsi="Times New Roman" w:cs="Times New Roman"/>
+          <w:sz w:val="24"/>
+          <w:szCs w:val="24"/>
+          <w:lang w:val="en-MY"/>
+        </w:rPr>
+        <w:t xml:space="preserve"> provides every kind of books for readers. It is a must visit library for books lover and intellectuals.</w:t>
+      </w:r>
+    </w:p>
+    <w:p>
+      <w:pPr>
+        <w:spacing w:line="360" w:lineRule="auto"/>
+        <w:jc w:val="both"/>
+        <w:rPr>
+          <w:rFonts w:ascii="Times New Roman" w:hAnsi="Times New Roman" w:cs="Times New Roman"/>
+          <w:sz w:val="24"/>
+          <w:szCs w:val="24"/>
+          <w:lang w:val="en-MY"/>
+        </w:rPr>
+      </w:pPr>
+      <w:r>
+        <w:rPr>
+          <w:rFonts w:ascii="Times New Roman" w:hAnsi="Times New Roman" w:cs="Times New Roman"/>
+          <w:sz w:val="24"/>
+          <w:szCs w:val="24"/>
+        </w:rPr>
+        <w:t>3.</w:t>
+      </w:r>
+      <w:r>
+        <w:rPr>
+          <w:rFonts w:hint="default" w:ascii="Times New Roman" w:hAnsi="Times New Roman" w:cs="Times New Roman"/>
+          <w:sz w:val="24"/>
+          <w:szCs w:val="24"/>
+          <w:lang w:val="en-MY"/>
+        </w:rPr>
+        <w:t>2</w:t>
+      </w:r>
+      <w:r>
+        <w:rPr>
+          <w:rFonts w:ascii="Times New Roman" w:hAnsi="Times New Roman" w:cs="Times New Roman"/>
+          <w:sz w:val="24"/>
+          <w:szCs w:val="24"/>
+        </w:rPr>
+        <w:t>.4 Author</w:t>
+      </w:r>
+      <w:r>
+        <w:rPr>
+          <w:rFonts w:ascii="Times New Roman" w:hAnsi="Times New Roman" w:cs="Times New Roman"/>
+          <w:sz w:val="24"/>
+          <w:szCs w:val="24"/>
+          <w:lang w:val="en-MY"/>
+        </w:rPr>
+        <w:t>s</w:t>
+      </w:r>
+      <w:r>
+        <w:rPr>
+          <w:rFonts w:ascii="Times New Roman" w:hAnsi="Times New Roman" w:cs="Times New Roman"/>
+          <w:sz w:val="24"/>
+          <w:szCs w:val="24"/>
+        </w:rPr>
+        <w:t xml:space="preserve"> /</w:t>
+      </w:r>
+      <w:r>
+        <w:rPr>
+          <w:rFonts w:ascii="Times New Roman" w:hAnsi="Times New Roman" w:cs="Times New Roman"/>
+          <w:sz w:val="24"/>
+          <w:szCs w:val="24"/>
+          <w:lang w:val="en-MY"/>
+        </w:rPr>
+        <w:t xml:space="preserve"> Writers</w:t>
+      </w:r>
+    </w:p>
+    <w:p>
+      <w:pPr>
+        <w:spacing w:line="360" w:lineRule="auto"/>
+        <w:jc w:val="both"/>
+        <w:rPr>
+          <w:rFonts w:ascii="Times New Roman" w:hAnsi="Times New Roman" w:cs="Times New Roman"/>
+          <w:sz w:val="24"/>
+          <w:szCs w:val="24"/>
+          <w:lang w:val="en-MY"/>
+        </w:rPr>
+      </w:pPr>
+      <w:r>
+        <w:rPr>
+          <w:rFonts w:ascii="Times New Roman" w:hAnsi="Times New Roman" w:cs="Times New Roman"/>
+          <w:sz w:val="24"/>
+          <w:szCs w:val="24"/>
+          <w:lang w:val="en-MY"/>
+        </w:rPr>
+        <w:t xml:space="preserve">- As a authors and writers, they like to read a lot of books in order to </w:t>
+      </w:r>
+      <w:r>
+        <w:rPr>
+          <w:rFonts w:ascii="Times New Roman" w:hAnsi="Times New Roman" w:cs="Times New Roman"/>
+          <w:sz w:val="24"/>
+          <w:szCs w:val="24"/>
+        </w:rPr>
+        <w:t>get</w:t>
+      </w:r>
+      <w:r>
+        <w:rPr>
+          <w:rFonts w:ascii="Times New Roman" w:hAnsi="Times New Roman" w:cs="Times New Roman"/>
+          <w:sz w:val="24"/>
+          <w:szCs w:val="24"/>
+          <w:lang w:val="en-MY"/>
+        </w:rPr>
+        <w:t xml:space="preserve"> inspiration for writing their own books. National Library Malaysia will provide the books and the best environment for them.</w:t>
+      </w:r>
+    </w:p>
+    <w:p>
+      <w:pPr>
+        <w:spacing w:line="360" w:lineRule="auto"/>
+        <w:rPr>
+          <w:rFonts w:hint="default" w:ascii="Times New Roman" w:hAnsi="Times New Roman" w:eastAsia="SimSun" w:cs="Times New Roman"/>
+          <w:b w:val="0"/>
+          <w:bCs w:val="0"/>
+          <w:color w:val="222222"/>
+          <w:sz w:val="24"/>
+          <w:szCs w:val="24"/>
+          <w:lang w:val="en-MY"/>
+        </w:rPr>
+        <w:sectPr>
+          <w:pgSz w:w="11906" w:h="16838"/>
+          <w:pgMar w:top="1440" w:right="1800" w:bottom="1440" w:left="1800" w:header="720" w:footer="720" w:gutter="0"/>
+          <w:cols w:space="720" w:num="1"/>
+          <w:docGrid w:linePitch="360" w:charSpace="0"/>
+        </w:sectPr>
+      </w:pPr>
+    </w:p>
+    <w:p>
+      <w:pPr>
+        <w:spacing w:line="360" w:lineRule="auto"/>
+        <w:jc w:val="both"/>
+        <w:rPr>
+          <w:rFonts w:ascii="Times New Roman" w:hAnsi="Times New Roman" w:cs="Times New Roman"/>
+          <w:b/>
+          <w:bCs/>
+          <w:sz w:val="24"/>
+          <w:szCs w:val="24"/>
+          <w:lang w:val="en-MY"/>
+        </w:rPr>
+      </w:pPr>
       <w:r>
         <w:rPr>
           <w:rFonts w:ascii="Times New Roman" w:hAnsi="Times New Roman" w:eastAsia="SimSun" w:cs="Times New Roman"/>
@@ -1380,16 +1495,6 @@
           <w:lang w:val="en-MY"/>
         </w:rPr>
         <w:t>.1 In State</w:t>
-      </w:r>
-      <w:r>
-        <w:rPr>
-          <w:rFonts w:hint="default" w:ascii="Times New Roman" w:hAnsi="Times New Roman" w:eastAsia="SimSun" w:cs="Times New Roman"/>
-          <w:color w:val="222222"/>
-          <w:sz w:val="24"/>
-          <w:szCs w:val="24"/>
-          <w:lang w:val="en-MY"/>
-        </w:rPr>
-        <w:t xml:space="preserve"> (need to brief)</w:t>
       </w:r>
     </w:p>
     <w:p>
@@ -1884,12 +1989,18 @@
         <w:spacing w:line="360" w:lineRule="auto"/>
         <w:ind w:left="420" w:leftChars="0" w:hanging="420" w:firstLineChars="0"/>
         <w:rPr>
-          <w:rFonts w:ascii="Times New Roman" w:hAnsi="Times New Roman" w:eastAsia="SimSun" w:cs="Times New Roman"/>
-          <w:color w:val="222222"/>
-          <w:sz w:val="24"/>
-          <w:szCs w:val="24"/>
-          <w:lang w:val="en-MY"/>
-        </w:rPr>
+          <w:rFonts w:ascii="Times New Roman" w:hAnsi="Times New Roman" w:cs="Times New Roman"/>
+          <w:b/>
+          <w:bCs/>
+          <w:sz w:val="24"/>
+          <w:szCs w:val="24"/>
+        </w:rPr>
+        <w:sectPr>
+          <w:pgSz w:w="11906" w:h="16838"/>
+          <w:pgMar w:top="1440" w:right="1800" w:bottom="1440" w:left="1800" w:header="720" w:footer="720" w:gutter="0"/>
+          <w:cols w:space="720" w:num="1"/>
+          <w:docGrid w:linePitch="360" w:charSpace="0"/>
+        </w:sectPr>
       </w:pPr>
       <w:r>
         <w:rPr>
@@ -1901,362 +2012,6 @@
         </w:rPr>
         <w:t>Asia-Pacific Information Network in Social Science (APINESS) is a program created in early 1986 by Unesco organizations for the coordination of collecting and disseminating information and activities in the field of the social sciences in Asia and the Pacific.</w:t>
       </w:r>
-    </w:p>
-    <w:p>
-      <w:pPr>
-        <w:spacing w:line="360" w:lineRule="auto"/>
-        <w:rPr>
-          <w:rFonts w:hint="default" w:ascii="Times New Roman" w:hAnsi="Times New Roman" w:eastAsia="SimSun" w:cs="Times New Roman"/>
-          <w:b/>
-          <w:bCs/>
-          <w:color w:val="222222"/>
-          <w:sz w:val="24"/>
-          <w:szCs w:val="24"/>
-          <w:lang w:val="en-MY"/>
-        </w:rPr>
-      </w:pPr>
-    </w:p>
-    <w:p>
-      <w:pPr>
-        <w:spacing w:line="360" w:lineRule="auto"/>
-        <w:rPr>
-          <w:rFonts w:hint="default" w:ascii="Times New Roman" w:hAnsi="Times New Roman" w:eastAsia="SimSun" w:cs="Times New Roman"/>
-          <w:b/>
-          <w:bCs/>
-          <w:color w:val="222222"/>
-          <w:sz w:val="24"/>
-          <w:szCs w:val="24"/>
-          <w:lang w:val="en-MY"/>
-        </w:rPr>
-      </w:pPr>
-    </w:p>
-    <w:p>
-      <w:pPr>
-        <w:spacing w:line="360" w:lineRule="auto"/>
-        <w:rPr>
-          <w:rFonts w:hint="default" w:ascii="Times New Roman" w:hAnsi="Times New Roman" w:eastAsia="SimSun" w:cs="Times New Roman"/>
-          <w:b/>
-          <w:bCs/>
-          <w:color w:val="222222"/>
-          <w:sz w:val="24"/>
-          <w:szCs w:val="24"/>
-          <w:lang w:val="en-MY"/>
-        </w:rPr>
-      </w:pPr>
-    </w:p>
-    <w:p>
-      <w:pPr>
-        <w:spacing w:line="360" w:lineRule="auto"/>
-        <w:rPr>
-          <w:rFonts w:hint="default" w:ascii="Times New Roman" w:hAnsi="Times New Roman" w:eastAsia="SimSun" w:cs="Times New Roman"/>
-          <w:b/>
-          <w:bCs/>
-          <w:color w:val="222222"/>
-          <w:sz w:val="24"/>
-          <w:szCs w:val="24"/>
-          <w:lang w:val="en-MY"/>
-        </w:rPr>
-      </w:pPr>
-    </w:p>
-    <w:p>
-      <w:pPr>
-        <w:spacing w:line="360" w:lineRule="auto"/>
-        <w:rPr>
-          <w:rFonts w:ascii="Times New Roman" w:hAnsi="Times New Roman" w:eastAsia="SimSun" w:cs="Times New Roman"/>
-          <w:sz w:val="24"/>
-          <w:szCs w:val="24"/>
-        </w:rPr>
-      </w:pPr>
-    </w:p>
-    <w:p>
-      <w:pPr>
-        <w:spacing w:line="360" w:lineRule="auto"/>
-        <w:rPr>
-          <w:rFonts w:ascii="Times New Roman" w:hAnsi="Times New Roman" w:eastAsia="SimSun" w:cs="Times New Roman"/>
-          <w:sz w:val="24"/>
-          <w:szCs w:val="24"/>
-        </w:rPr>
-      </w:pPr>
-    </w:p>
-    <w:p>
-      <w:pPr>
-        <w:spacing w:line="360" w:lineRule="auto"/>
-        <w:rPr>
-          <w:rFonts w:ascii="Times New Roman" w:hAnsi="Times New Roman" w:eastAsia="SimSun" w:cs="Times New Roman"/>
-          <w:sz w:val="24"/>
-          <w:szCs w:val="24"/>
-        </w:rPr>
-      </w:pPr>
-    </w:p>
-    <w:p>
-      <w:pPr>
-        <w:spacing w:line="360" w:lineRule="auto"/>
-        <w:rPr>
-          <w:rFonts w:ascii="Times New Roman" w:hAnsi="Times New Roman" w:eastAsia="SimSun" w:cs="Times New Roman"/>
-          <w:sz w:val="24"/>
-          <w:szCs w:val="24"/>
-        </w:rPr>
-      </w:pPr>
-    </w:p>
-    <w:p>
-      <w:pPr>
-        <w:spacing w:line="360" w:lineRule="auto"/>
-        <w:rPr>
-          <w:rFonts w:ascii="Times New Roman" w:hAnsi="Times New Roman" w:eastAsia="SimSun" w:cs="Times New Roman"/>
-          <w:sz w:val="24"/>
-          <w:szCs w:val="24"/>
-        </w:rPr>
-      </w:pPr>
-    </w:p>
-    <w:p>
-      <w:pPr>
-        <w:spacing w:line="360" w:lineRule="auto"/>
-        <w:rPr>
-          <w:rFonts w:ascii="Times New Roman" w:hAnsi="Times New Roman" w:eastAsia="SimSun" w:cs="Times New Roman"/>
-          <w:sz w:val="24"/>
-          <w:szCs w:val="24"/>
-        </w:rPr>
-      </w:pPr>
-    </w:p>
-    <w:p>
-      <w:pPr>
-        <w:spacing w:line="360" w:lineRule="auto"/>
-        <w:rPr>
-          <w:rFonts w:ascii="Times New Roman" w:hAnsi="Times New Roman" w:eastAsia="SimSun" w:cs="Times New Roman"/>
-          <w:sz w:val="24"/>
-          <w:szCs w:val="24"/>
-        </w:rPr>
-      </w:pPr>
-    </w:p>
-    <w:p>
-      <w:pPr>
-        <w:spacing w:line="360" w:lineRule="auto"/>
-        <w:rPr>
-          <w:rFonts w:ascii="Times New Roman" w:hAnsi="Times New Roman" w:eastAsia="SimSun" w:cs="Times New Roman"/>
-          <w:sz w:val="24"/>
-          <w:szCs w:val="24"/>
-        </w:rPr>
-      </w:pPr>
-    </w:p>
-    <w:p>
-      <w:pPr>
-        <w:spacing w:line="360" w:lineRule="auto"/>
-        <w:rPr>
-          <w:rFonts w:ascii="Times New Roman" w:hAnsi="Times New Roman" w:eastAsia="SimSun" w:cs="Times New Roman"/>
-          <w:sz w:val="24"/>
-          <w:szCs w:val="24"/>
-        </w:rPr>
-      </w:pPr>
-    </w:p>
-    <w:p>
-      <w:pPr>
-        <w:spacing w:line="360" w:lineRule="auto"/>
-        <w:rPr>
-          <w:rFonts w:ascii="Times New Roman" w:hAnsi="Times New Roman" w:eastAsia="SimSun" w:cs="Times New Roman"/>
-          <w:sz w:val="24"/>
-          <w:szCs w:val="24"/>
-        </w:rPr>
-      </w:pPr>
-    </w:p>
-    <w:p>
-      <w:pPr>
-        <w:spacing w:line="360" w:lineRule="auto"/>
-        <w:rPr>
-          <w:rFonts w:ascii="Times New Roman" w:hAnsi="Times New Roman" w:eastAsia="SimSun" w:cs="Times New Roman"/>
-          <w:sz w:val="24"/>
-          <w:szCs w:val="24"/>
-        </w:rPr>
-      </w:pPr>
-    </w:p>
-    <w:p>
-      <w:pPr>
-        <w:spacing w:line="360" w:lineRule="auto"/>
-        <w:rPr>
-          <w:rFonts w:ascii="Times New Roman" w:hAnsi="Times New Roman" w:eastAsia="SimSun" w:cs="Times New Roman"/>
-          <w:sz w:val="24"/>
-          <w:szCs w:val="24"/>
-        </w:rPr>
-      </w:pPr>
-    </w:p>
-    <w:p>
-      <w:pPr>
-        <w:spacing w:line="360" w:lineRule="auto"/>
-        <w:rPr>
-          <w:rFonts w:ascii="Times New Roman" w:hAnsi="Times New Roman" w:eastAsia="SimSun" w:cs="Times New Roman"/>
-          <w:sz w:val="24"/>
-          <w:szCs w:val="24"/>
-        </w:rPr>
-      </w:pPr>
-    </w:p>
-    <w:p>
-      <w:pPr>
-        <w:spacing w:line="360" w:lineRule="auto"/>
-        <w:rPr>
-          <w:rFonts w:ascii="Times New Roman" w:hAnsi="Times New Roman" w:eastAsia="SimSun" w:cs="Times New Roman"/>
-          <w:sz w:val="24"/>
-          <w:szCs w:val="24"/>
-        </w:rPr>
-      </w:pPr>
-    </w:p>
-    <w:p>
-      <w:pPr>
-        <w:spacing w:line="360" w:lineRule="auto"/>
-        <w:rPr>
-          <w:rFonts w:ascii="Times New Roman" w:hAnsi="Times New Roman" w:eastAsia="SimSun" w:cs="Times New Roman"/>
-          <w:sz w:val="24"/>
-          <w:szCs w:val="24"/>
-        </w:rPr>
-      </w:pPr>
-    </w:p>
-    <w:p>
-      <w:pPr>
-        <w:spacing w:line="360" w:lineRule="auto"/>
-        <w:rPr>
-          <w:rFonts w:ascii="Times New Roman" w:hAnsi="Times New Roman" w:eastAsia="SimSun" w:cs="Times New Roman"/>
-          <w:sz w:val="24"/>
-          <w:szCs w:val="24"/>
-        </w:rPr>
-      </w:pPr>
-    </w:p>
-    <w:p>
-      <w:pPr>
-        <w:spacing w:line="360" w:lineRule="auto"/>
-        <w:rPr>
-          <w:rFonts w:ascii="Times New Roman" w:hAnsi="Times New Roman" w:eastAsia="SimSun" w:cs="Times New Roman"/>
-          <w:sz w:val="24"/>
-          <w:szCs w:val="24"/>
-        </w:rPr>
-      </w:pPr>
-    </w:p>
-    <w:p>
-      <w:pPr>
-        <w:spacing w:line="360" w:lineRule="auto"/>
-        <w:rPr>
-          <w:rFonts w:ascii="Times New Roman" w:hAnsi="Times New Roman" w:eastAsia="SimSun" w:cs="Times New Roman"/>
-          <w:sz w:val="24"/>
-          <w:szCs w:val="24"/>
-        </w:rPr>
-      </w:pPr>
-    </w:p>
-    <w:p>
-      <w:pPr>
-        <w:spacing w:line="360" w:lineRule="auto"/>
-        <w:rPr>
-          <w:rFonts w:ascii="Times New Roman" w:hAnsi="Times New Roman" w:eastAsia="SimSun" w:cs="Times New Roman"/>
-          <w:sz w:val="24"/>
-          <w:szCs w:val="24"/>
-        </w:rPr>
-      </w:pPr>
-    </w:p>
-    <w:p>
-      <w:pPr>
-        <w:spacing w:line="360" w:lineRule="auto"/>
-        <w:rPr>
-          <w:rFonts w:ascii="Times New Roman" w:hAnsi="Times New Roman" w:eastAsia="SimSun" w:cs="Times New Roman"/>
-          <w:sz w:val="24"/>
-          <w:szCs w:val="24"/>
-        </w:rPr>
-      </w:pPr>
-    </w:p>
-    <w:p>
-      <w:pPr>
-        <w:spacing w:line="360" w:lineRule="auto"/>
-        <w:rPr>
-          <w:rFonts w:ascii="Times New Roman" w:hAnsi="Times New Roman" w:eastAsia="SimSun" w:cs="Times New Roman"/>
-          <w:sz w:val="24"/>
-          <w:szCs w:val="24"/>
-        </w:rPr>
-      </w:pPr>
-    </w:p>
-    <w:p>
-      <w:pPr>
-        <w:spacing w:line="360" w:lineRule="auto"/>
-        <w:rPr>
-          <w:rFonts w:ascii="Times New Roman" w:hAnsi="Times New Roman" w:eastAsia="SimSun" w:cs="Times New Roman"/>
-          <w:sz w:val="24"/>
-          <w:szCs w:val="24"/>
-        </w:rPr>
-      </w:pPr>
-    </w:p>
-    <w:p>
-      <w:pPr>
-        <w:spacing w:line="360" w:lineRule="auto"/>
-        <w:rPr>
-          <w:rFonts w:ascii="Times New Roman" w:hAnsi="Times New Roman" w:eastAsia="SimSun" w:cs="Times New Roman"/>
-          <w:sz w:val="24"/>
-          <w:szCs w:val="24"/>
-        </w:rPr>
-      </w:pPr>
-    </w:p>
-    <w:p>
-      <w:pPr>
-        <w:spacing w:line="360" w:lineRule="auto"/>
-        <w:rPr>
-          <w:rFonts w:ascii="Times New Roman" w:hAnsi="Times New Roman" w:eastAsia="SimSun" w:cs="Times New Roman"/>
-          <w:sz w:val="24"/>
-          <w:szCs w:val="24"/>
-        </w:rPr>
-      </w:pPr>
-    </w:p>
-    <w:p>
-      <w:pPr>
-        <w:spacing w:line="360" w:lineRule="auto"/>
-        <w:rPr>
-          <w:rFonts w:ascii="Times New Roman" w:hAnsi="Times New Roman" w:eastAsia="SimSun" w:cs="Times New Roman"/>
-          <w:sz w:val="24"/>
-          <w:szCs w:val="24"/>
-        </w:rPr>
-      </w:pPr>
-    </w:p>
-    <w:p>
-      <w:pPr>
-        <w:spacing w:line="360" w:lineRule="auto"/>
-        <w:rPr>
-          <w:rFonts w:ascii="Times New Roman" w:hAnsi="Times New Roman" w:eastAsia="SimSun" w:cs="Times New Roman"/>
-          <w:sz w:val="24"/>
-          <w:szCs w:val="24"/>
-        </w:rPr>
-      </w:pPr>
-    </w:p>
-    <w:p>
-      <w:pPr>
-        <w:spacing w:line="360" w:lineRule="auto"/>
-        <w:rPr>
-          <w:rFonts w:ascii="Times New Roman" w:hAnsi="Times New Roman" w:eastAsia="SimSun" w:cs="Times New Roman"/>
-          <w:sz w:val="24"/>
-          <w:szCs w:val="24"/>
-        </w:rPr>
-      </w:pPr>
-    </w:p>
-    <w:p>
-      <w:pPr>
-        <w:spacing w:line="360" w:lineRule="auto"/>
-        <w:rPr>
-          <w:rFonts w:ascii="Times New Roman" w:hAnsi="Times New Roman" w:eastAsia="SimSun" w:cs="Times New Roman"/>
-          <w:sz w:val="24"/>
-          <w:szCs w:val="24"/>
-        </w:rPr>
-      </w:pPr>
-    </w:p>
-    <w:p>
-      <w:pPr>
-        <w:spacing w:line="360" w:lineRule="auto"/>
-        <w:rPr>
-          <w:rFonts w:ascii="Times New Roman" w:hAnsi="Times New Roman" w:eastAsia="SimSun" w:cs="Times New Roman"/>
-          <w:sz w:val="24"/>
-          <w:szCs w:val="24"/>
-        </w:rPr>
-      </w:pPr>
-    </w:p>
-    <w:p>
-      <w:pPr>
-        <w:spacing w:line="360" w:lineRule="auto"/>
-        <w:rPr>
-          <w:rFonts w:ascii="Times New Roman" w:hAnsi="Times New Roman" w:eastAsia="SimSun" w:cs="Times New Roman"/>
-          <w:sz w:val="24"/>
-          <w:szCs w:val="24"/>
-        </w:rPr>
-      </w:pPr>
     </w:p>
     <w:p>
       <w:pPr>
@@ -2313,7 +2068,7 @@
                     </pic:cNvPicPr>
                   </pic:nvPicPr>
                   <pic:blipFill>
-                    <a:blip r:embed="rId4">
+                    <a:blip r:embed="rId6">
                       <a:extLst>
                         <a:ext uri="{28A0092B-C50C-407E-A947-70E740481C1C}">
                           <a14:useLocalDpi xmlns:a14="http://schemas.microsoft.com/office/drawing/2010/main" val="0"/>
@@ -2443,6 +2198,12 @@
           <w:sz w:val="24"/>
           <w:szCs w:val="24"/>
         </w:rPr>
+        <w:sectPr>
+          <w:pgSz w:w="11906" w:h="16838"/>
+          <w:pgMar w:top="1440" w:right="1800" w:bottom="1440" w:left="1800" w:header="720" w:footer="720" w:gutter="0"/>
+          <w:cols w:space="720" w:num="1"/>
+          <w:docGrid w:linePitch="360" w:charSpace="0"/>
+        </w:sectPr>
       </w:pPr>
       <w:r>
         <w:rPr>
@@ -2452,16 +2213,6 @@
         </w:rPr>
         <w:t>Library administration controls everything administrative matters for the Libraries, giving administrative initiative, resource management, development, and so on. Library services and programs were all organized by library administration. Other than that, library administration controls over the budget and finance, administrative reports and other administrative needs.</w:t>
       </w:r>
-    </w:p>
-    <w:p>
-      <w:pPr>
-        <w:spacing w:line="360" w:lineRule="auto"/>
-        <w:rPr>
-          <w:rFonts w:ascii="Times New Roman" w:hAnsi="Times New Roman" w:cs="Times New Roman"/>
-          <w:sz w:val="24"/>
-          <w:szCs w:val="24"/>
-        </w:rPr>
-      </w:pPr>
     </w:p>
     <w:p>
       <w:pPr>
@@ -2884,7 +2635,7 @@
     <w:lsdException w:qFormat="1" w:unhideWhenUsed="0" w:uiPriority="0" w:semiHidden="0" w:name="Title"/>
     <w:lsdException w:unhideWhenUsed="0" w:uiPriority="0" w:semiHidden="0" w:name="Closing"/>
     <w:lsdException w:unhideWhenUsed="0" w:uiPriority="0" w:semiHidden="0" w:name="Signature"/>
-    <w:lsdException w:uiPriority="1" w:name="Default Paragraph Font"/>
+    <w:lsdException w:qFormat="1" w:uiPriority="1" w:name="Default Paragraph Font"/>
     <w:lsdException w:unhideWhenUsed="0" w:uiPriority="0" w:semiHidden="0" w:name="Body Text"/>
     <w:lsdException w:unhideWhenUsed="0" w:uiPriority="0" w:semiHidden="0" w:name="Body Text Indent"/>
     <w:lsdException w:unhideWhenUsed="0" w:uiPriority="0" w:semiHidden="0" w:name="List Continue"/>
@@ -2922,7 +2673,7 @@
     <w:lsdException w:unhideWhenUsed="0" w:uiPriority="0" w:semiHidden="0" w:name="HTML Sample"/>
     <w:lsdException w:unhideWhenUsed="0" w:uiPriority="0" w:semiHidden="0" w:name="HTML Typewriter"/>
     <w:lsdException w:unhideWhenUsed="0" w:uiPriority="0" w:semiHidden="0" w:name="HTML Variable"/>
-    <w:lsdException w:uiPriority="99" w:name="Normal Table"/>
+    <w:lsdException w:qFormat="1" w:uiPriority="99" w:name="Normal Table"/>
     <w:lsdException w:unhideWhenUsed="0" w:uiPriority="0" w:semiHidden="0" w:name="annotation subject"/>
     <w:lsdException w:uiPriority="0" w:name="Table Simple 1"/>
     <w:lsdException w:uiPriority="0" w:name="Table Simple 2"/>
@@ -3084,12 +2835,14 @@
     <w:name w:val="Default Paragraph Font"/>
     <w:semiHidden/>
     <w:unhideWhenUsed/>
+    <w:qFormat/>
     <w:uiPriority w:val="1"/>
   </w:style>
   <w:style w:type="table" w:default="1" w:styleId="3">
     <w:name w:val="Normal Table"/>
     <w:semiHidden/>
     <w:unhideWhenUsed/>
+    <w:qFormat/>
     <w:uiPriority w:val="99"/>
     <w:tblPr>
       <w:tblLayout w:type="fixed"/>
@@ -3102,6 +2855,1813 @@
     </w:tblPr>
   </w:style>
 </w:styles>
+</file>
+
+<file path=word/charts/chart1.xml><?xml version="1.0" encoding="utf-8"?>
+<c:chartSpace xmlns:c="http://schemas.openxmlformats.org/drawingml/2006/chart" xmlns:a="http://schemas.openxmlformats.org/drawingml/2006/main" xmlns:r="http://schemas.openxmlformats.org/officeDocument/2006/relationships">
+  <c:date1904 val="0"/>
+  <c:lang val="zh-CN"/>
+  <c:roundedCorners val="0"/>
+  <mc:AlternateContent xmlns:mc="http://schemas.openxmlformats.org/markup-compatibility/2006">
+    <mc:Choice xmlns:c14="http://schemas.microsoft.com/office/drawing/2007/8/2/chart" Requires="c14">
+      <c14:style val="102"/>
+    </mc:Choice>
+    <mc:Fallback>
+      <c:style val="2"/>
+    </mc:Fallback>
+  </mc:AlternateContent>
+  <c:chart>
+    <c:title>
+      <c:tx>
+        <c:rich>
+          <a:bodyPr rot="0" spcFirstLastPara="0" vertOverflow="ellipsis" vert="horz" wrap="square" anchor="ctr" anchorCtr="1"/>
+          <a:lstStyle/>
+          <a:p>
+            <a:pPr defTabSz="914400">
+              <a:defRPr lang="en-US" sz="1400" b="0" i="0" u="none" strike="noStrike" kern="1200" spc="0" baseline="0">
+                <a:solidFill>
+                  <a:schemeClr val="tx1">
+                    <a:lumMod val="65000"/>
+                    <a:lumOff val="35000"/>
+                  </a:schemeClr>
+                </a:solidFill>
+                <a:latin typeface="+mn-lt"/>
+                <a:ea typeface="+mn-ea"/>
+                <a:cs typeface="+mn-cs"/>
+              </a:defRPr>
+            </a:pPr>
+            <a:r>
+              <a:rPr sz="1600" b="1">
+                <a:latin typeface="Times New Roman" panose="02020603050405020304" charset="0"/>
+                <a:cs typeface="Times New Roman" panose="02020603050405020304" charset="0"/>
+              </a:rPr>
+              <a:t>Market Share 2018</a:t>
+            </a:r>
+            <a:endParaRPr sz="1600" b="1">
+              <a:latin typeface="Times New Roman" panose="02020603050405020304" charset="0"/>
+              <a:cs typeface="Times New Roman" panose="02020603050405020304" charset="0"/>
+            </a:endParaRPr>
+          </a:p>
+        </c:rich>
+      </c:tx>
+      <c:layout/>
+      <c:overlay val="0"/>
+      <c:spPr>
+        <a:noFill/>
+        <a:ln>
+          <a:noFill/>
+        </a:ln>
+        <a:effectLst/>
+      </c:spPr>
+    </c:title>
+    <c:autoTitleDeleted val="0"/>
+    <c:plotArea>
+      <c:layout/>
+      <c:pieChart>
+        <c:varyColors val="1"/>
+        <c:ser>
+          <c:idx val="0"/>
+          <c:order val="0"/>
+          <c:tx>
+            <c:strRef>
+              <c:f>Sheet1!$B$1</c:f>
+              <c:strCache>
+                <c:ptCount val="1"/>
+                <c:pt idx="0">
+                  <c:v>Market Share 2018</c:v>
+                </c:pt>
+              </c:strCache>
+            </c:strRef>
+          </c:tx>
+          <c:spPr/>
+          <c:explosion val="0"/>
+          <c:dPt>
+            <c:idx val="0"/>
+            <c:bubble3D val="0"/>
+            <c:spPr>
+              <a:solidFill>
+                <a:schemeClr val="accent1">
+                  <a:lumMod val="60000"/>
+                  <a:lumOff val="40000"/>
+                </a:schemeClr>
+              </a:solidFill>
+              <a:ln w="19050">
+                <a:solidFill>
+                  <a:schemeClr val="lt1"/>
+                </a:solidFill>
+              </a:ln>
+              <a:effectLst/>
+            </c:spPr>
+          </c:dPt>
+          <c:dPt>
+            <c:idx val="1"/>
+            <c:bubble3D val="0"/>
+            <c:spPr>
+              <a:solidFill>
+                <a:schemeClr val="accent2">
+                  <a:lumMod val="60000"/>
+                  <a:lumOff val="40000"/>
+                </a:schemeClr>
+              </a:solidFill>
+              <a:ln w="19050">
+                <a:solidFill>
+                  <a:schemeClr val="lt1"/>
+                </a:solidFill>
+              </a:ln>
+              <a:effectLst/>
+            </c:spPr>
+          </c:dPt>
+          <c:dPt>
+            <c:idx val="2"/>
+            <c:bubble3D val="0"/>
+            <c:spPr>
+              <a:solidFill>
+                <a:schemeClr val="bg1">
+                  <a:lumMod val="75000"/>
+                </a:schemeClr>
+              </a:solidFill>
+              <a:ln w="19050">
+                <a:solidFill>
+                  <a:schemeClr val="lt1"/>
+                </a:solidFill>
+              </a:ln>
+              <a:effectLst/>
+            </c:spPr>
+          </c:dPt>
+          <c:dPt>
+            <c:idx val="3"/>
+            <c:bubble3D val="0"/>
+            <c:spPr>
+              <a:solidFill>
+                <a:schemeClr val="accent4">
+                  <a:lumMod val="60000"/>
+                  <a:lumOff val="40000"/>
+                </a:schemeClr>
+              </a:solidFill>
+              <a:ln w="19050">
+                <a:solidFill>
+                  <a:schemeClr val="lt1"/>
+                </a:solidFill>
+              </a:ln>
+              <a:effectLst/>
+            </c:spPr>
+          </c:dPt>
+          <c:dLbls>
+            <c:spPr>
+              <a:noFill/>
+              <a:ln>
+                <a:noFill/>
+              </a:ln>
+              <a:effectLst/>
+            </c:spPr>
+            <c:txPr>
+              <a:bodyPr rot="0" spcFirstLastPara="0" vertOverflow="ellipsis" vert="horz" wrap="square" lIns="38100" tIns="19050" rIns="38100" bIns="19050" anchor="ctr" anchorCtr="1"/>
+              <a:lstStyle/>
+              <a:p>
+                <a:pPr>
+                  <a:defRPr lang="en-US" sz="900" b="1" i="0" u="none" strike="noStrike" kern="1200" baseline="0">
+                    <a:solidFill>
+                      <a:schemeClr val="tx1"/>
+                    </a:solidFill>
+                    <a:latin typeface="Times New Roman" panose="02020603050405020304" charset="0"/>
+                    <a:ea typeface="Times New Roman" panose="02020603050405020304" charset="0"/>
+                    <a:cs typeface="Times New Roman" panose="02020603050405020304" charset="0"/>
+                    <a:sym typeface="Times New Roman" panose="02020603050405020304" charset="0"/>
+                  </a:defRPr>
+                </a:pPr>
+              </a:p>
+            </c:txPr>
+            <c:dLblPos val="bestFit"/>
+            <c:showLegendKey val="0"/>
+            <c:showVal val="1"/>
+            <c:showCatName val="0"/>
+            <c:showSerName val="0"/>
+            <c:showPercent val="0"/>
+            <c:showBubbleSize val="0"/>
+            <c:showLeaderLines val="1"/>
+            <c:extLst>
+              <c:ext xmlns:c15="http://schemas.microsoft.com/office/drawing/2012/chart" uri="{CE6537A1-D6FC-4f65-9D91-7224C49458BB}">
+                <c15:layout/>
+                <c15:showLeaderLines val="1"/>
+                <c15:leaderLines>
+                  <c:spPr>
+                    <a:ln w="9525" cap="flat" cmpd="sng" algn="ctr">
+                      <a:solidFill>
+                        <a:schemeClr val="tx1">
+                          <a:lumMod val="35000"/>
+                          <a:lumOff val="65000"/>
+                        </a:schemeClr>
+                      </a:solidFill>
+                      <a:round/>
+                    </a:ln>
+                    <a:effectLst/>
+                  </c:spPr>
+                </c15:leaderLines>
+              </c:ext>
+            </c:extLst>
+          </c:dLbls>
+          <c:cat>
+            <c:strRef>
+              <c:f>Sheet1!$A$2:$A$5</c:f>
+              <c:strCache>
+                <c:ptCount val="4"/>
+                <c:pt idx="0">
+                  <c:v>National Library Malaysia</c:v>
+                </c:pt>
+                <c:pt idx="1">
+                  <c:v>HouSaiLei Library</c:v>
+                </c:pt>
+                <c:pt idx="2">
+                  <c:v>Unitern Library</c:v>
+                </c:pt>
+                <c:pt idx="3">
+                  <c:v>Little Bear Library</c:v>
+                </c:pt>
+              </c:strCache>
+            </c:strRef>
+          </c:cat>
+          <c:val>
+            <c:numRef>
+              <c:f>Sheet1!$B$2:$B$5</c:f>
+              <c:numCache>
+                <c:formatCode>0%</c:formatCode>
+                <c:ptCount val="4"/>
+                <c:pt idx="0">
+                  <c:v>0.48</c:v>
+                </c:pt>
+                <c:pt idx="1">
+                  <c:v>0.27</c:v>
+                </c:pt>
+                <c:pt idx="2">
+                  <c:v>0.18</c:v>
+                </c:pt>
+                <c:pt idx="3">
+                  <c:v>0.07</c:v>
+                </c:pt>
+              </c:numCache>
+            </c:numRef>
+          </c:val>
+        </c:ser>
+        <c:dLbls>
+          <c:showLegendKey val="0"/>
+          <c:showVal val="1"/>
+          <c:showCatName val="0"/>
+          <c:showSerName val="0"/>
+          <c:showPercent val="0"/>
+          <c:showBubbleSize val="0"/>
+          <c:showLeaderLines val="1"/>
+        </c:dLbls>
+        <c:firstSliceAng val="0"/>
+      </c:pieChart>
+      <c:spPr>
+        <a:noFill/>
+        <a:ln>
+          <a:noFill/>
+        </a:ln>
+        <a:effectLst/>
+      </c:spPr>
+    </c:plotArea>
+    <c:legend>
+      <c:legendPos val="b"/>
+      <c:legendEntry>
+        <c:idx val="0"/>
+        <c:txPr>
+          <a:bodyPr rot="0" spcFirstLastPara="0" vertOverflow="ellipsis" vert="horz" wrap="square" anchor="ctr" anchorCtr="1"/>
+          <a:lstStyle/>
+          <a:p>
+            <a:pPr>
+              <a:defRPr lang="en-US" sz="900" b="1" i="0" u="none" strike="noStrike" kern="1200" baseline="0">
+                <a:solidFill>
+                  <a:schemeClr val="tx1">
+                    <a:lumMod val="65000"/>
+                    <a:lumOff val="35000"/>
+                  </a:schemeClr>
+                </a:solidFill>
+                <a:latin typeface="Times New Roman" panose="02020603050405020304" charset="0"/>
+                <a:ea typeface="Times New Roman" panose="02020603050405020304" charset="0"/>
+                <a:cs typeface="Times New Roman" panose="02020603050405020304" charset="0"/>
+                <a:sym typeface="Times New Roman" panose="02020603050405020304" charset="0"/>
+              </a:defRPr>
+            </a:pPr>
+          </a:p>
+        </c:txPr>
+      </c:legendEntry>
+      <c:legendEntry>
+        <c:idx val="1"/>
+        <c:txPr>
+          <a:bodyPr rot="0" spcFirstLastPara="0" vertOverflow="ellipsis" vert="horz" wrap="square" anchor="ctr" anchorCtr="1"/>
+          <a:lstStyle/>
+          <a:p>
+            <a:pPr>
+              <a:defRPr lang="en-US" sz="900" b="1" i="0" u="none" strike="noStrike" kern="1200" baseline="0">
+                <a:solidFill>
+                  <a:schemeClr val="tx1">
+                    <a:lumMod val="65000"/>
+                    <a:lumOff val="35000"/>
+                  </a:schemeClr>
+                </a:solidFill>
+                <a:latin typeface="Times New Roman" panose="02020603050405020304" charset="0"/>
+                <a:ea typeface="Times New Roman" panose="02020603050405020304" charset="0"/>
+                <a:cs typeface="Times New Roman" panose="02020603050405020304" charset="0"/>
+                <a:sym typeface="Times New Roman" panose="02020603050405020304" charset="0"/>
+              </a:defRPr>
+            </a:pPr>
+          </a:p>
+        </c:txPr>
+      </c:legendEntry>
+      <c:legendEntry>
+        <c:idx val="2"/>
+        <c:txPr>
+          <a:bodyPr rot="0" spcFirstLastPara="0" vertOverflow="ellipsis" vert="horz" wrap="square" anchor="ctr" anchorCtr="1"/>
+          <a:lstStyle/>
+          <a:p>
+            <a:pPr>
+              <a:defRPr lang="en-US" sz="900" b="1" i="0" u="none" strike="noStrike" kern="1200" baseline="0">
+                <a:solidFill>
+                  <a:schemeClr val="tx1">
+                    <a:lumMod val="65000"/>
+                    <a:lumOff val="35000"/>
+                  </a:schemeClr>
+                </a:solidFill>
+                <a:latin typeface="Times New Roman" panose="02020603050405020304" charset="0"/>
+                <a:ea typeface="Times New Roman" panose="02020603050405020304" charset="0"/>
+                <a:cs typeface="Times New Roman" panose="02020603050405020304" charset="0"/>
+                <a:sym typeface="Times New Roman" panose="02020603050405020304" charset="0"/>
+              </a:defRPr>
+            </a:pPr>
+          </a:p>
+        </c:txPr>
+      </c:legendEntry>
+      <c:legendEntry>
+        <c:idx val="3"/>
+        <c:txPr>
+          <a:bodyPr rot="0" spcFirstLastPara="0" vertOverflow="ellipsis" vert="horz" wrap="square" anchor="ctr" anchorCtr="1"/>
+          <a:lstStyle/>
+          <a:p>
+            <a:pPr>
+              <a:defRPr lang="en-US" sz="900" b="1" i="0" u="none" strike="noStrike" kern="1200" baseline="0">
+                <a:solidFill>
+                  <a:schemeClr val="tx1">
+                    <a:lumMod val="65000"/>
+                    <a:lumOff val="35000"/>
+                  </a:schemeClr>
+                </a:solidFill>
+                <a:latin typeface="Times New Roman" panose="02020603050405020304" charset="0"/>
+                <a:ea typeface="Times New Roman" panose="02020603050405020304" charset="0"/>
+                <a:cs typeface="Times New Roman" panose="02020603050405020304" charset="0"/>
+                <a:sym typeface="Times New Roman" panose="02020603050405020304" charset="0"/>
+              </a:defRPr>
+            </a:pPr>
+          </a:p>
+        </c:txPr>
+      </c:legendEntry>
+      <c:layout/>
+      <c:overlay val="0"/>
+      <c:spPr>
+        <a:noFill/>
+        <a:ln>
+          <a:noFill/>
+        </a:ln>
+        <a:effectLst/>
+      </c:spPr>
+      <c:txPr>
+        <a:bodyPr rot="0" spcFirstLastPara="0" vertOverflow="ellipsis" vert="horz" wrap="square" anchor="ctr" anchorCtr="1"/>
+        <a:lstStyle/>
+        <a:p>
+          <a:pPr>
+            <a:defRPr lang="en-US" sz="900" b="0" i="0" u="none" strike="noStrike" kern="1200" baseline="0">
+              <a:solidFill>
+                <a:schemeClr val="tx1">
+                  <a:lumMod val="65000"/>
+                  <a:lumOff val="35000"/>
+                </a:schemeClr>
+              </a:solidFill>
+              <a:latin typeface="+mn-lt"/>
+              <a:ea typeface="+mn-ea"/>
+              <a:cs typeface="+mn-cs"/>
+            </a:defRPr>
+          </a:pPr>
+        </a:p>
+      </c:txPr>
+    </c:legend>
+    <c:plotVisOnly val="1"/>
+    <c:dispBlanksAs val="gap"/>
+    <c:showDLblsOverMax val="0"/>
+  </c:chart>
+  <c:spPr>
+    <a:solidFill>
+      <a:schemeClr val="bg1"/>
+    </a:solidFill>
+    <a:ln w="9525" cap="flat" cmpd="sng" algn="ctr">
+      <a:solidFill>
+        <a:schemeClr val="tx1">
+          <a:lumMod val="15000"/>
+          <a:lumOff val="85000"/>
+        </a:schemeClr>
+      </a:solidFill>
+      <a:round/>
+    </a:ln>
+    <a:effectLst/>
+  </c:spPr>
+  <c:txPr>
+    <a:bodyPr/>
+    <a:lstStyle/>
+    <a:p>
+      <a:pPr>
+        <a:defRPr lang="en-US"/>
+      </a:pPr>
+    </a:p>
+  </c:txPr>
+  <c:externalData r:id="rId1">
+    <c:autoUpdate val="0"/>
+  </c:externalData>
+</c:chartSpace>
+</file>
+
+<file path=word/charts/chart2.xml><?xml version="1.0" encoding="utf-8"?>
+<c:chartSpace xmlns:c="http://schemas.openxmlformats.org/drawingml/2006/chart" xmlns:a="http://schemas.openxmlformats.org/drawingml/2006/main" xmlns:r="http://schemas.openxmlformats.org/officeDocument/2006/relationships">
+  <c:date1904 val="0"/>
+  <c:lang val="zh-CN"/>
+  <c:roundedCorners val="0"/>
+  <mc:AlternateContent xmlns:mc="http://schemas.openxmlformats.org/markup-compatibility/2006">
+    <mc:Choice xmlns:c14="http://schemas.microsoft.com/office/drawing/2007/8/2/chart" Requires="c14">
+      <c14:style val="102"/>
+    </mc:Choice>
+    <mc:Fallback>
+      <c:style val="2"/>
+    </mc:Fallback>
+  </mc:AlternateContent>
+  <c:chart>
+    <c:autoTitleDeleted val="1"/>
+    <c:plotArea>
+      <c:layout/>
+      <c:lineChart>
+        <c:grouping val="standard"/>
+        <c:varyColors val="0"/>
+        <c:ser>
+          <c:idx val="0"/>
+          <c:order val="0"/>
+          <c:tx>
+            <c:strRef>
+              <c:f>Sheet1!$B$1</c:f>
+              <c:strCache>
+                <c:ptCount val="1"/>
+                <c:pt idx="0">
+                  <c:v>RM in Million (M)</c:v>
+                </c:pt>
+              </c:strCache>
+            </c:strRef>
+          </c:tx>
+          <c:spPr>
+            <a:ln w="28575" cap="rnd">
+              <a:solidFill>
+                <a:schemeClr val="accent1">
+                  <a:lumMod val="60000"/>
+                  <a:lumOff val="40000"/>
+                </a:schemeClr>
+              </a:solidFill>
+              <a:round/>
+            </a:ln>
+            <a:effectLst/>
+          </c:spPr>
+          <c:marker>
+            <c:symbol val="none"/>
+          </c:marker>
+          <c:dLbls>
+            <c:delete val="1"/>
+          </c:dLbls>
+          <c:cat>
+            <c:strRef>
+              <c:f>Sheet1!$A$2:$A$5</c:f>
+              <c:strCache>
+                <c:ptCount val="4"/>
+                <c:pt idx="0">
+                  <c:v>Q1 2018</c:v>
+                </c:pt>
+                <c:pt idx="1">
+                  <c:v>Q2 2018</c:v>
+                </c:pt>
+                <c:pt idx="2">
+                  <c:v>Q3 2018</c:v>
+                </c:pt>
+                <c:pt idx="3">
+                  <c:v>Q4 2018</c:v>
+                </c:pt>
+              </c:strCache>
+            </c:strRef>
+          </c:cat>
+          <c:val>
+            <c:numRef>
+              <c:f>Sheet1!$B$2:$B$5</c:f>
+              <c:numCache>
+                <c:formatCode>General</c:formatCode>
+                <c:ptCount val="4"/>
+                <c:pt idx="0">
+                  <c:v>1.3</c:v>
+                </c:pt>
+                <c:pt idx="1">
+                  <c:v>1.7</c:v>
+                </c:pt>
+                <c:pt idx="2">
+                  <c:v>1.5</c:v>
+                </c:pt>
+                <c:pt idx="3">
+                  <c:v>1.8</c:v>
+                </c:pt>
+              </c:numCache>
+            </c:numRef>
+          </c:val>
+          <c:smooth val="0"/>
+        </c:ser>
+        <c:dLbls>
+          <c:showLegendKey val="0"/>
+          <c:showVal val="0"/>
+          <c:showCatName val="0"/>
+          <c:showSerName val="0"/>
+          <c:showPercent val="0"/>
+          <c:showBubbleSize val="0"/>
+        </c:dLbls>
+        <c:marker val="0"/>
+        <c:smooth val="0"/>
+        <c:axId val="94601337"/>
+        <c:axId val="909872770"/>
+      </c:lineChart>
+      <c:catAx>
+        <c:axId val="94601337"/>
+        <c:scaling>
+          <c:orientation val="minMax"/>
+        </c:scaling>
+        <c:delete val="0"/>
+        <c:axPos val="b"/>
+        <c:majorTickMark val="none"/>
+        <c:minorTickMark val="none"/>
+        <c:tickLblPos val="nextTo"/>
+        <c:spPr>
+          <a:noFill/>
+          <a:ln w="9525" cap="flat" cmpd="sng" algn="ctr">
+            <a:solidFill>
+              <a:schemeClr val="tx1">
+                <a:lumMod val="15000"/>
+                <a:lumOff val="85000"/>
+              </a:schemeClr>
+            </a:solidFill>
+            <a:round/>
+          </a:ln>
+          <a:effectLst/>
+        </c:spPr>
+        <c:txPr>
+          <a:bodyPr rot="-60000000" spcFirstLastPara="0" vertOverflow="ellipsis" vert="horz" wrap="square" anchor="ctr" anchorCtr="1"/>
+          <a:lstStyle/>
+          <a:p>
+            <a:pPr>
+              <a:defRPr lang="en-US" sz="900" b="0" i="0" u="none" strike="noStrike" kern="1200" baseline="0">
+                <a:solidFill>
+                  <a:schemeClr val="tx1">
+                    <a:lumMod val="65000"/>
+                    <a:lumOff val="35000"/>
+                  </a:schemeClr>
+                </a:solidFill>
+                <a:latin typeface="+mn-lt"/>
+                <a:ea typeface="+mn-ea"/>
+                <a:cs typeface="+mn-cs"/>
+              </a:defRPr>
+            </a:pPr>
+          </a:p>
+        </c:txPr>
+        <c:crossAx val="909872770"/>
+        <c:crosses val="autoZero"/>
+        <c:auto val="1"/>
+        <c:lblAlgn val="ctr"/>
+        <c:lblOffset val="100"/>
+        <c:noMultiLvlLbl val="0"/>
+      </c:catAx>
+      <c:valAx>
+        <c:axId val="909872770"/>
+        <c:scaling>
+          <c:orientation val="minMax"/>
+        </c:scaling>
+        <c:delete val="0"/>
+        <c:axPos val="l"/>
+        <c:numFmt formatCode="General" sourceLinked="1"/>
+        <c:majorTickMark val="none"/>
+        <c:minorTickMark val="none"/>
+        <c:tickLblPos val="nextTo"/>
+        <c:spPr>
+          <a:noFill/>
+          <a:ln>
+            <a:noFill/>
+          </a:ln>
+          <a:effectLst/>
+        </c:spPr>
+        <c:txPr>
+          <a:bodyPr rot="-60000000" spcFirstLastPara="0" vertOverflow="ellipsis" vert="horz" wrap="square" anchor="ctr" anchorCtr="1"/>
+          <a:lstStyle/>
+          <a:p>
+            <a:pPr>
+              <a:defRPr lang="en-US" sz="900" b="0" i="0" u="none" strike="noStrike" kern="1200" baseline="0">
+                <a:solidFill>
+                  <a:schemeClr val="tx1">
+                    <a:lumMod val="65000"/>
+                    <a:lumOff val="35000"/>
+                  </a:schemeClr>
+                </a:solidFill>
+                <a:latin typeface="+mn-lt"/>
+                <a:ea typeface="+mn-ea"/>
+                <a:cs typeface="+mn-cs"/>
+              </a:defRPr>
+            </a:pPr>
+          </a:p>
+        </c:txPr>
+        <c:crossAx val="94601337"/>
+        <c:crosses val="autoZero"/>
+        <c:crossBetween val="between"/>
+      </c:valAx>
+      <c:spPr>
+        <a:noFill/>
+        <a:ln>
+          <a:noFill/>
+        </a:ln>
+        <a:effectLst/>
+      </c:spPr>
+    </c:plotArea>
+    <c:legend>
+      <c:legendPos val="b"/>
+      <c:layout/>
+      <c:overlay val="0"/>
+      <c:spPr>
+        <a:noFill/>
+        <a:ln>
+          <a:noFill/>
+        </a:ln>
+        <a:effectLst/>
+      </c:spPr>
+      <c:txPr>
+        <a:bodyPr rot="0" spcFirstLastPara="0" vertOverflow="ellipsis" vert="horz" wrap="square" anchor="ctr" anchorCtr="1"/>
+        <a:lstStyle/>
+        <a:p>
+          <a:pPr>
+            <a:defRPr lang="en-US" sz="900" b="0" i="0" u="none" strike="noStrike" kern="1200" baseline="0">
+              <a:solidFill>
+                <a:schemeClr val="tx1">
+                  <a:lumMod val="65000"/>
+                  <a:lumOff val="35000"/>
+                </a:schemeClr>
+              </a:solidFill>
+              <a:latin typeface="+mn-lt"/>
+              <a:ea typeface="+mn-ea"/>
+              <a:cs typeface="+mn-cs"/>
+            </a:defRPr>
+          </a:pPr>
+        </a:p>
+      </c:txPr>
+    </c:legend>
+    <c:plotVisOnly val="1"/>
+    <c:dispBlanksAs val="gap"/>
+    <c:showDLblsOverMax val="0"/>
+  </c:chart>
+  <c:spPr>
+    <a:solidFill>
+      <a:schemeClr val="bg1"/>
+    </a:solidFill>
+    <a:ln w="9525" cap="flat" cmpd="sng" algn="ctr">
+      <a:solidFill>
+        <a:schemeClr val="tx1">
+          <a:lumMod val="15000"/>
+          <a:lumOff val="85000"/>
+        </a:schemeClr>
+      </a:solidFill>
+      <a:round/>
+    </a:ln>
+    <a:effectLst/>
+  </c:spPr>
+  <c:txPr>
+    <a:bodyPr/>
+    <a:lstStyle/>
+    <a:p>
+      <a:pPr>
+        <a:defRPr lang="en-US"/>
+      </a:pPr>
+    </a:p>
+  </c:txPr>
+  <c:externalData r:id="rId1">
+    <c:autoUpdate val="0"/>
+  </c:externalData>
+</c:chartSpace>
+</file>
+
+<file path=word/charts/colors1.xml><?xml version="1.0" encoding="utf-8"?>
+<cs:colorStyle xmlns:cs="http://schemas.microsoft.com/office/drawing/2012/chartStyle" xmlns:a="http://schemas.openxmlformats.org/drawingml/2006/main" meth="cycle" id="10">
+  <a:schemeClr val="accent1"/>
+  <a:schemeClr val="accent2"/>
+  <a:schemeClr val="accent3"/>
+  <a:schemeClr val="accent4"/>
+  <a:schemeClr val="accent5"/>
+  <a:schemeClr val="accent6"/>
+  <cs:variation/>
+  <cs:variation>
+    <a:lumMod val="60000"/>
+  </cs:variation>
+  <cs:variation>
+    <a:lumMod val="80000"/>
+    <a:lumOff val="20000"/>
+  </cs:variation>
+  <cs:variation>
+    <a:lumMod val="80000"/>
+  </cs:variation>
+  <cs:variation>
+    <a:lumMod val="60000"/>
+    <a:lumOff val="40000"/>
+  </cs:variation>
+  <cs:variation>
+    <a:lumMod val="50000"/>
+  </cs:variation>
+  <cs:variation>
+    <a:lumMod val="70000"/>
+    <a:lumOff val="30000"/>
+  </cs:variation>
+  <cs:variation>
+    <a:lumMod val="70000"/>
+  </cs:variation>
+  <cs:variation>
+    <a:lumMod val="50000"/>
+    <a:lumOff val="50000"/>
+  </cs:variation>
+</cs:colorStyle>
+</file>
+
+<file path=word/charts/colors2.xml><?xml version="1.0" encoding="utf-8"?>
+<cs:colorStyle xmlns:cs="http://schemas.microsoft.com/office/drawing/2012/chartStyle" xmlns:a="http://schemas.openxmlformats.org/drawingml/2006/main" meth="cycle" id="10">
+  <a:schemeClr val="accent1"/>
+  <a:schemeClr val="accent2"/>
+  <a:schemeClr val="accent3"/>
+  <a:schemeClr val="accent4"/>
+  <a:schemeClr val="accent5"/>
+  <a:schemeClr val="accent6"/>
+  <cs:variation/>
+  <cs:variation>
+    <a:lumMod val="60000"/>
+  </cs:variation>
+  <cs:variation>
+    <a:lumMod val="80000"/>
+    <a:lumOff val="20000"/>
+  </cs:variation>
+  <cs:variation>
+    <a:lumMod val="80000"/>
+  </cs:variation>
+  <cs:variation>
+    <a:lumMod val="60000"/>
+    <a:lumOff val="40000"/>
+  </cs:variation>
+  <cs:variation>
+    <a:lumMod val="50000"/>
+  </cs:variation>
+  <cs:variation>
+    <a:lumMod val="70000"/>
+    <a:lumOff val="30000"/>
+  </cs:variation>
+  <cs:variation>
+    <a:lumMod val="70000"/>
+  </cs:variation>
+  <cs:variation>
+    <a:lumMod val="50000"/>
+    <a:lumOff val="50000"/>
+  </cs:variation>
+</cs:colorStyle>
+</file>
+
+<file path=word/charts/style1.xml><?xml version="1.0" encoding="utf-8"?>
+<cs:chartStyle xmlns:cs="http://schemas.microsoft.com/office/drawing/2012/chartStyle" xmlns:a="http://schemas.openxmlformats.org/drawingml/2006/main" id="251">
+  <cs:axisTitle>
+    <cs:lnRef idx="0"/>
+    <cs:fillRef idx="0"/>
+    <cs:effectRef idx="0"/>
+    <cs:fontRef idx="minor">
+      <a:schemeClr val="tx1">
+        <a:lumMod val="65000"/>
+        <a:lumOff val="35000"/>
+      </a:schemeClr>
+    </cs:fontRef>
+    <cs:defRPr sz="1000" kern="1200"/>
+  </cs:axisTitle>
+  <cs:categoryAxis>
+    <cs:lnRef idx="0"/>
+    <cs:fillRef idx="0"/>
+    <cs:effectRef idx="0"/>
+    <cs:fontRef idx="minor">
+      <a:schemeClr val="tx1">
+        <a:lumMod val="65000"/>
+        <a:lumOff val="35000"/>
+      </a:schemeClr>
+    </cs:fontRef>
+    <cs:spPr>
+      <a:ln w="9525" cap="flat" cmpd="sng" algn="ctr">
+        <a:solidFill>
+          <a:schemeClr val="tx1">
+            <a:lumMod val="15000"/>
+            <a:lumOff val="85000"/>
+          </a:schemeClr>
+        </a:solidFill>
+        <a:round/>
+      </a:ln>
+    </cs:spPr>
+    <cs:defRPr sz="900" kern="1200"/>
+  </cs:categoryAxis>
+  <cs:chartArea mods="allowNoFillOverride allowNoLineOverride">
+    <cs:lnRef idx="0"/>
+    <cs:fillRef idx="0"/>
+    <cs:effectRef idx="0"/>
+    <cs:fontRef idx="minor">
+      <a:schemeClr val="tx1"/>
+    </cs:fontRef>
+    <cs:spPr>
+      <a:solidFill>
+        <a:schemeClr val="bg1"/>
+      </a:solidFill>
+      <a:ln w="9525" cap="flat" cmpd="sng" algn="ctr">
+        <a:solidFill>
+          <a:schemeClr val="tx1">
+            <a:lumMod val="15000"/>
+            <a:lumOff val="85000"/>
+          </a:schemeClr>
+        </a:solidFill>
+        <a:round/>
+      </a:ln>
+    </cs:spPr>
+    <cs:defRPr sz="900" kern="1200"/>
+  </cs:chartArea>
+  <cs:dataLabel>
+    <cs:lnRef idx="0"/>
+    <cs:fillRef idx="0"/>
+    <cs:effectRef idx="0"/>
+    <cs:fontRef idx="minor">
+      <a:schemeClr val="tx1">
+        <a:lumMod val="75000"/>
+        <a:lumOff val="25000"/>
+      </a:schemeClr>
+    </cs:fontRef>
+    <cs:defRPr sz="900" kern="1200"/>
+  </cs:dataLabel>
+  <cs:dataLabelCallout>
+    <cs:lnRef idx="0"/>
+    <cs:fillRef idx="0"/>
+    <cs:effectRef idx="0"/>
+    <cs:fontRef idx="minor">
+      <a:schemeClr val="dk1">
+        <a:lumMod val="65000"/>
+        <a:lumOff val="35000"/>
+      </a:schemeClr>
+    </cs:fontRef>
+    <cs:spPr>
+      <a:solidFill>
+        <a:schemeClr val="lt1"/>
+      </a:solidFill>
+      <a:ln>
+        <a:solidFill>
+          <a:schemeClr val="dk1">
+            <a:lumMod val="25000"/>
+            <a:lumOff val="75000"/>
+          </a:schemeClr>
+        </a:solidFill>
+      </a:ln>
+    </cs:spPr>
+    <cs:defRPr sz="900" kern="1200"/>
+    <cs:bodyPr rot="0" spcFirstLastPara="1" vertOverflow="clip" horzOverflow="clip" vert="horz" wrap="square" lIns="36576" tIns="18288" rIns="36576" bIns="18288" anchor="ctr" anchorCtr="1">
+      <a:spAutoFit/>
+    </cs:bodyPr>
+  </cs:dataLabelCallout>
+  <cs:dataPoint>
+    <cs:lnRef idx="0"/>
+    <cs:fillRef idx="1">
+      <cs:styleClr val="auto"/>
+    </cs:fillRef>
+    <cs:effectRef idx="0"/>
+    <cs:fontRef idx="minor">
+      <a:schemeClr val="tx1"/>
+    </cs:fontRef>
+    <cs:spPr>
+      <a:ln w="19050">
+        <a:solidFill>
+          <a:schemeClr val="lt1"/>
+        </a:solidFill>
+      </a:ln>
+    </cs:spPr>
+  </cs:dataPoint>
+  <cs:dataPoint3D>
+    <cs:lnRef idx="0"/>
+    <cs:fillRef idx="1">
+      <cs:styleClr val="auto"/>
+    </cs:fillRef>
+    <cs:effectRef idx="0"/>
+    <cs:fontRef idx="minor">
+      <a:schemeClr val="tx1"/>
+    </cs:fontRef>
+    <cs:spPr>
+      <a:ln w="25400">
+        <a:solidFill>
+          <a:schemeClr val="lt1"/>
+        </a:solidFill>
+      </a:ln>
+    </cs:spPr>
+  </cs:dataPoint3D>
+  <cs:dataPointLine>
+    <cs:lnRef idx="0">
+      <cs:styleClr val="auto"/>
+    </cs:lnRef>
+    <cs:fillRef idx="0"/>
+    <cs:effectRef idx="0"/>
+    <cs:fontRef idx="minor">
+      <a:schemeClr val="tx1"/>
+    </cs:fontRef>
+    <cs:spPr>
+      <a:ln w="28575" cap="rnd">
+        <a:solidFill>
+          <a:schemeClr val="phClr"/>
+        </a:solidFill>
+        <a:round/>
+      </a:ln>
+    </cs:spPr>
+  </cs:dataPointLine>
+  <cs:dataPointMarker>
+    <cs:lnRef idx="0">
+      <cs:styleClr val="auto"/>
+    </cs:lnRef>
+    <cs:fillRef idx="1">
+      <cs:styleClr val="auto"/>
+    </cs:fillRef>
+    <cs:effectRef idx="0"/>
+    <cs:fontRef idx="minor">
+      <a:schemeClr val="tx1"/>
+    </cs:fontRef>
+    <cs:spPr>
+      <a:ln w="9525">
+        <a:solidFill>
+          <a:schemeClr val="phClr"/>
+        </a:solidFill>
+      </a:ln>
+    </cs:spPr>
+  </cs:dataPointMarker>
+  <cs:dataPointMarkerLayout symbol="circle" size="5"/>
+  <cs:dataPointWireframe>
+    <cs:lnRef idx="0">
+      <cs:styleClr val="auto"/>
+    </cs:lnRef>
+    <cs:fillRef idx="0"/>
+    <cs:effectRef idx="0"/>
+    <cs:fontRef idx="minor">
+      <a:schemeClr val="tx1"/>
+    </cs:fontRef>
+    <cs:spPr>
+      <a:ln w="9525" cap="rnd">
+        <a:solidFill>
+          <a:schemeClr val="phClr"/>
+        </a:solidFill>
+        <a:round/>
+      </a:ln>
+    </cs:spPr>
+  </cs:dataPointWireframe>
+  <cs:dataTable>
+    <cs:lnRef idx="0"/>
+    <cs:fillRef idx="0"/>
+    <cs:effectRef idx="0"/>
+    <cs:fontRef idx="minor">
+      <a:schemeClr val="tx1">
+        <a:lumMod val="65000"/>
+        <a:lumOff val="35000"/>
+      </a:schemeClr>
+    </cs:fontRef>
+    <cs:spPr>
+      <a:noFill/>
+      <a:ln w="9525" cap="flat" cmpd="sng" algn="ctr">
+        <a:solidFill>
+          <a:schemeClr val="tx1">
+            <a:lumMod val="15000"/>
+            <a:lumOff val="85000"/>
+          </a:schemeClr>
+        </a:solidFill>
+        <a:round/>
+      </a:ln>
+    </cs:spPr>
+    <cs:defRPr sz="900" kern="1200"/>
+  </cs:dataTable>
+  <cs:downBar>
+    <cs:lnRef idx="0"/>
+    <cs:fillRef idx="0"/>
+    <cs:effectRef idx="0"/>
+    <cs:fontRef idx="minor">
+      <a:schemeClr val="tx1"/>
+    </cs:fontRef>
+    <cs:spPr>
+      <a:solidFill>
+        <a:schemeClr val="dk1">
+          <a:lumMod val="75000"/>
+          <a:lumOff val="25000"/>
+        </a:schemeClr>
+      </a:solidFill>
+      <a:ln w="9525" cap="flat" cmpd="sng" algn="ctr">
+        <a:solidFill>
+          <a:schemeClr val="tx1">
+            <a:lumMod val="65000"/>
+            <a:lumOff val="35000"/>
+          </a:schemeClr>
+        </a:solidFill>
+        <a:round/>
+      </a:ln>
+    </cs:spPr>
+  </cs:downBar>
+  <cs:dropLine>
+    <cs:lnRef idx="0"/>
+    <cs:fillRef idx="0"/>
+    <cs:effectRef idx="0"/>
+    <cs:fontRef idx="minor">
+      <a:schemeClr val="tx1"/>
+    </cs:fontRef>
+    <cs:spPr>
+      <a:ln w="9525" cap="flat" cmpd="sng" algn="ctr">
+        <a:solidFill>
+          <a:schemeClr val="tx1">
+            <a:lumMod val="35000"/>
+            <a:lumOff val="65000"/>
+          </a:schemeClr>
+        </a:solidFill>
+        <a:round/>
+      </a:ln>
+    </cs:spPr>
+  </cs:dropLine>
+  <cs:errorBar>
+    <cs:lnRef idx="0"/>
+    <cs:fillRef idx="0"/>
+    <cs:effectRef idx="0"/>
+    <cs:fontRef idx="minor">
+      <a:schemeClr val="tx1"/>
+    </cs:fontRef>
+    <cs:spPr>
+      <a:ln w="9525" cap="flat" cmpd="sng" algn="ctr">
+        <a:solidFill>
+          <a:schemeClr val="tx1">
+            <a:lumMod val="65000"/>
+            <a:lumOff val="35000"/>
+          </a:schemeClr>
+        </a:solidFill>
+        <a:round/>
+      </a:ln>
+    </cs:spPr>
+  </cs:errorBar>
+  <cs:floor>
+    <cs:lnRef idx="0"/>
+    <cs:fillRef idx="0"/>
+    <cs:effectRef idx="0"/>
+    <cs:fontRef idx="minor">
+      <a:schemeClr val="tx1"/>
+    </cs:fontRef>
+    <cs:spPr>
+      <a:noFill/>
+      <a:ln>
+        <a:noFill/>
+      </a:ln>
+    </cs:spPr>
+  </cs:floor>
+  <cs:gridlineMajor>
+    <cs:lnRef idx="0"/>
+    <cs:fillRef idx="0"/>
+    <cs:effectRef idx="0"/>
+    <cs:fontRef idx="minor">
+      <a:schemeClr val="tx1"/>
+    </cs:fontRef>
+    <cs:spPr>
+      <a:ln w="9525" cap="flat" cmpd="sng" algn="ctr">
+        <a:solidFill>
+          <a:schemeClr val="tx1">
+            <a:lumMod val="15000"/>
+            <a:lumOff val="85000"/>
+          </a:schemeClr>
+        </a:solidFill>
+        <a:round/>
+      </a:ln>
+    </cs:spPr>
+  </cs:gridlineMajor>
+  <cs:gridlineMinor>
+    <cs:lnRef idx="0"/>
+    <cs:fillRef idx="0"/>
+    <cs:effectRef idx="0"/>
+    <cs:fontRef idx="minor">
+      <a:schemeClr val="tx1"/>
+    </cs:fontRef>
+    <cs:spPr>
+      <a:ln w="9525" cap="flat" cmpd="sng" algn="ctr">
+        <a:solidFill>
+          <a:schemeClr val="tx1">
+            <a:lumMod val="5000"/>
+            <a:lumOff val="95000"/>
+          </a:schemeClr>
+        </a:solidFill>
+        <a:round/>
+      </a:ln>
+    </cs:spPr>
+  </cs:gridlineMinor>
+  <cs:hiLoLine>
+    <cs:lnRef idx="0"/>
+    <cs:fillRef idx="0"/>
+    <cs:effectRef idx="0"/>
+    <cs:fontRef idx="minor">
+      <a:schemeClr val="tx1"/>
+    </cs:fontRef>
+    <cs:spPr>
+      <a:ln w="9525" cap="flat" cmpd="sng" algn="ctr">
+        <a:solidFill>
+          <a:schemeClr val="tx1">
+            <a:lumMod val="50000"/>
+            <a:lumOff val="50000"/>
+          </a:schemeClr>
+        </a:solidFill>
+        <a:round/>
+      </a:ln>
+    </cs:spPr>
+  </cs:hiLoLine>
+  <cs:leaderLine>
+    <cs:lnRef idx="0"/>
+    <cs:fillRef idx="0"/>
+    <cs:effectRef idx="0"/>
+    <cs:fontRef idx="minor">
+      <a:schemeClr val="tx1"/>
+    </cs:fontRef>
+    <cs:spPr>
+      <a:ln w="9525" cap="flat" cmpd="sng" algn="ctr">
+        <a:solidFill>
+          <a:schemeClr val="tx1">
+            <a:lumMod val="35000"/>
+            <a:lumOff val="65000"/>
+          </a:schemeClr>
+        </a:solidFill>
+        <a:round/>
+      </a:ln>
+    </cs:spPr>
+  </cs:leaderLine>
+  <cs:legend>
+    <cs:lnRef idx="0"/>
+    <cs:fillRef idx="0"/>
+    <cs:effectRef idx="0"/>
+    <cs:fontRef idx="minor">
+      <a:schemeClr val="tx1">
+        <a:lumMod val="65000"/>
+        <a:lumOff val="35000"/>
+      </a:schemeClr>
+    </cs:fontRef>
+    <cs:defRPr sz="900" kern="1200"/>
+  </cs:legend>
+  <cs:plotArea mods="allowNoFillOverride allowNoLineOverride">
+    <cs:lnRef idx="0"/>
+    <cs:fillRef idx="0"/>
+    <cs:effectRef idx="0"/>
+    <cs:fontRef idx="minor">
+      <a:schemeClr val="tx1"/>
+    </cs:fontRef>
+  </cs:plotArea>
+  <cs:plotArea3D mods="allowNoFillOverride allowNoLineOverride">
+    <cs:lnRef idx="0"/>
+    <cs:fillRef idx="0"/>
+    <cs:effectRef idx="0"/>
+    <cs:fontRef idx="minor">
+      <a:schemeClr val="tx1"/>
+    </cs:fontRef>
+  </cs:plotArea3D>
+  <cs:seriesAxis>
+    <cs:lnRef idx="0"/>
+    <cs:fillRef idx="0"/>
+    <cs:effectRef idx="0"/>
+    <cs:fontRef idx="minor">
+      <a:schemeClr val="tx1">
+        <a:lumMod val="65000"/>
+        <a:lumOff val="35000"/>
+      </a:schemeClr>
+    </cs:fontRef>
+    <cs:defRPr sz="900" kern="1200"/>
+  </cs:seriesAxis>
+  <cs:seriesLine>
+    <cs:lnRef idx="0"/>
+    <cs:fillRef idx="0"/>
+    <cs:effectRef idx="0"/>
+    <cs:fontRef idx="minor">
+      <a:schemeClr val="tx1"/>
+    </cs:fontRef>
+    <cs:spPr>
+      <a:ln w="9525" cap="flat" cmpd="sng" algn="ctr">
+        <a:solidFill>
+          <a:schemeClr val="tx1">
+            <a:lumMod val="35000"/>
+            <a:lumOff val="65000"/>
+          </a:schemeClr>
+        </a:solidFill>
+        <a:round/>
+      </a:ln>
+    </cs:spPr>
+  </cs:seriesLine>
+  <cs:title>
+    <cs:lnRef idx="0"/>
+    <cs:fillRef idx="0"/>
+    <cs:effectRef idx="0"/>
+    <cs:fontRef idx="minor">
+      <a:schemeClr val="tx1">
+        <a:lumMod val="65000"/>
+        <a:lumOff val="35000"/>
+      </a:schemeClr>
+    </cs:fontRef>
+    <cs:defRPr sz="1400" b="0" kern="1200" spc="0" baseline="0"/>
+  </cs:title>
+  <cs:trendline>
+    <cs:lnRef idx="0">
+      <cs:styleClr val="auto"/>
+    </cs:lnRef>
+    <cs:fillRef idx="0"/>
+    <cs:effectRef idx="0"/>
+    <cs:fontRef idx="minor">
+      <a:schemeClr val="tx1"/>
+    </cs:fontRef>
+    <cs:spPr>
+      <a:ln w="19050" cap="rnd">
+        <a:solidFill>
+          <a:schemeClr val="phClr"/>
+        </a:solidFill>
+        <a:prstDash val="sysDot"/>
+      </a:ln>
+    </cs:spPr>
+  </cs:trendline>
+  <cs:trendlineLabel>
+    <cs:lnRef idx="0"/>
+    <cs:fillRef idx="0"/>
+    <cs:effectRef idx="0"/>
+    <cs:fontRef idx="minor">
+      <a:schemeClr val="tx1">
+        <a:lumMod val="65000"/>
+        <a:lumOff val="35000"/>
+      </a:schemeClr>
+    </cs:fontRef>
+    <cs:defRPr sz="900" kern="1200"/>
+  </cs:trendlineLabel>
+  <cs:upBar>
+    <cs:lnRef idx="0"/>
+    <cs:fillRef idx="0"/>
+    <cs:effectRef idx="0"/>
+    <cs:fontRef idx="minor">
+      <a:schemeClr val="tx1"/>
+    </cs:fontRef>
+    <cs:spPr>
+      <a:solidFill>
+        <a:schemeClr val="lt1"/>
+      </a:solidFill>
+      <a:ln w="9525" cap="flat" cmpd="sng" algn="ctr">
+        <a:solidFill>
+          <a:schemeClr val="tx1">
+            <a:lumMod val="65000"/>
+            <a:lumOff val="35000"/>
+          </a:schemeClr>
+        </a:solidFill>
+        <a:round/>
+      </a:ln>
+    </cs:spPr>
+  </cs:upBar>
+  <cs:valueAxis>
+    <cs:lnRef idx="0"/>
+    <cs:fillRef idx="0"/>
+    <cs:effectRef idx="0"/>
+    <cs:fontRef idx="minor">
+      <a:schemeClr val="tx1">
+        <a:lumMod val="65000"/>
+        <a:lumOff val="35000"/>
+      </a:schemeClr>
+    </cs:fontRef>
+    <cs:defRPr sz="900" kern="1200"/>
+  </cs:valueAxis>
+  <cs:wall>
+    <cs:lnRef idx="0"/>
+    <cs:fillRef idx="0"/>
+    <cs:effectRef idx="0"/>
+    <cs:fontRef idx="minor">
+      <a:schemeClr val="tx1"/>
+    </cs:fontRef>
+    <cs:spPr>
+      <a:noFill/>
+      <a:ln>
+        <a:noFill/>
+      </a:ln>
+    </cs:spPr>
+  </cs:wall>
+</cs:chartStyle>
+</file>
+
+<file path=word/charts/style2.xml><?xml version="1.0" encoding="utf-8"?>
+<cs:chartStyle xmlns:cs="http://schemas.microsoft.com/office/drawing/2012/chartStyle" xmlns:a="http://schemas.openxmlformats.org/drawingml/2006/main" id="227">
+  <cs:axisTitle>
+    <cs:lnRef idx="0"/>
+    <cs:fillRef idx="0"/>
+    <cs:effectRef idx="0"/>
+    <cs:fontRef idx="minor">
+      <a:schemeClr val="tx1">
+        <a:lumMod val="65000"/>
+        <a:lumOff val="35000"/>
+      </a:schemeClr>
+    </cs:fontRef>
+    <cs:defRPr sz="1000" kern="1200"/>
+  </cs:axisTitle>
+  <cs:categoryAxis>
+    <cs:lnRef idx="0"/>
+    <cs:fillRef idx="0"/>
+    <cs:effectRef idx="0"/>
+    <cs:fontRef idx="minor">
+      <a:schemeClr val="tx1">
+        <a:lumMod val="65000"/>
+        <a:lumOff val="35000"/>
+      </a:schemeClr>
+    </cs:fontRef>
+    <cs:spPr>
+      <a:ln w="9525" cap="flat" cmpd="sng" algn="ctr">
+        <a:solidFill>
+          <a:schemeClr val="tx1">
+            <a:lumMod val="15000"/>
+            <a:lumOff val="85000"/>
+          </a:schemeClr>
+        </a:solidFill>
+        <a:round/>
+      </a:ln>
+    </cs:spPr>
+    <cs:defRPr sz="900" kern="1200"/>
+  </cs:categoryAxis>
+  <cs:chartArea mods="allowNoFillOverride allowNoLineOverride">
+    <cs:lnRef idx="0"/>
+    <cs:fillRef idx="0"/>
+    <cs:effectRef idx="0"/>
+    <cs:fontRef idx="minor">
+      <a:schemeClr val="tx1"/>
+    </cs:fontRef>
+    <cs:spPr>
+      <a:solidFill>
+        <a:schemeClr val="bg1"/>
+      </a:solidFill>
+      <a:ln w="9525" cap="flat" cmpd="sng" algn="ctr">
+        <a:solidFill>
+          <a:schemeClr val="tx1">
+            <a:lumMod val="15000"/>
+            <a:lumOff val="85000"/>
+          </a:schemeClr>
+        </a:solidFill>
+        <a:round/>
+      </a:ln>
+    </cs:spPr>
+    <cs:defRPr sz="1000" kern="1200"/>
+  </cs:chartArea>
+  <cs:dataLabel>
+    <cs:lnRef idx="0"/>
+    <cs:fillRef idx="0"/>
+    <cs:effectRef idx="0"/>
+    <cs:fontRef idx="minor">
+      <a:schemeClr val="tx1">
+        <a:lumMod val="75000"/>
+        <a:lumOff val="25000"/>
+      </a:schemeClr>
+    </cs:fontRef>
+    <cs:defRPr sz="900" kern="1200"/>
+  </cs:dataLabel>
+  <cs:dataLabelCallout>
+    <cs:lnRef idx="0"/>
+    <cs:fillRef idx="0"/>
+    <cs:effectRef idx="0"/>
+    <cs:fontRef idx="minor">
+      <a:schemeClr val="dk1">
+        <a:lumMod val="65000"/>
+        <a:lumOff val="35000"/>
+      </a:schemeClr>
+    </cs:fontRef>
+    <cs:spPr>
+      <a:solidFill>
+        <a:schemeClr val="lt1"/>
+      </a:solidFill>
+      <a:ln>
+        <a:solidFill>
+          <a:schemeClr val="dk1">
+            <a:lumMod val="25000"/>
+            <a:lumOff val="75000"/>
+          </a:schemeClr>
+        </a:solidFill>
+      </a:ln>
+    </cs:spPr>
+    <cs:defRPr sz="900" kern="1200"/>
+    <cs:bodyPr rot="0" spcFirstLastPara="1" vertOverflow="clip" horzOverflow="clip" vert="horz" wrap="square" lIns="36576" tIns="18288" rIns="36576" bIns="18288" anchor="ctr" anchorCtr="1">
+      <a:spAutoFit/>
+    </cs:bodyPr>
+  </cs:dataLabelCallout>
+  <cs:dataPoint>
+    <cs:lnRef idx="0"/>
+    <cs:fillRef idx="1">
+      <cs:styleClr val="auto"/>
+    </cs:fillRef>
+    <cs:effectRef idx="0"/>
+    <cs:fontRef idx="minor">
+      <a:schemeClr val="tx1"/>
+    </cs:fontRef>
+    <cs:spPr>
+      <a:solidFill>
+        <a:schemeClr val="phClr"/>
+      </a:solidFill>
+    </cs:spPr>
+  </cs:dataPoint>
+  <cs:dataPoint3D>
+    <cs:lnRef idx="0"/>
+    <cs:fillRef idx="1">
+      <cs:styleClr val="auto"/>
+    </cs:fillRef>
+    <cs:effectRef idx="0"/>
+    <cs:fontRef idx="minor">
+      <a:schemeClr val="tx1"/>
+    </cs:fontRef>
+    <cs:spPr>
+      <a:solidFill>
+        <a:schemeClr val="phClr"/>
+      </a:solidFill>
+    </cs:spPr>
+  </cs:dataPoint3D>
+  <cs:dataPointLine>
+    <cs:lnRef idx="0">
+      <cs:styleClr val="auto"/>
+    </cs:lnRef>
+    <cs:fillRef idx="1"/>
+    <cs:effectRef idx="0"/>
+    <cs:fontRef idx="minor">
+      <a:schemeClr val="tx1"/>
+    </cs:fontRef>
+    <cs:spPr>
+      <a:ln w="28575" cap="rnd">
+        <a:solidFill>
+          <a:schemeClr val="phClr"/>
+        </a:solidFill>
+        <a:round/>
+      </a:ln>
+    </cs:spPr>
+  </cs:dataPointLine>
+  <cs:dataPointMarker>
+    <cs:lnRef idx="0">
+      <cs:styleClr val="auto"/>
+    </cs:lnRef>
+    <cs:fillRef idx="1">
+      <cs:styleClr val="auto"/>
+    </cs:fillRef>
+    <cs:effectRef idx="0"/>
+    <cs:fontRef idx="minor">
+      <a:schemeClr val="tx1"/>
+    </cs:fontRef>
+    <cs:spPr>
+      <a:solidFill>
+        <a:schemeClr val="phClr"/>
+      </a:solidFill>
+      <a:ln w="9525">
+        <a:solidFill>
+          <a:schemeClr val="phClr"/>
+        </a:solidFill>
+      </a:ln>
+    </cs:spPr>
+  </cs:dataPointMarker>
+  <cs:dataPointMarkerLayout symbol="circle" size="5"/>
+  <cs:dataPointWireframe>
+    <cs:lnRef idx="0">
+      <cs:styleClr val="auto"/>
+    </cs:lnRef>
+    <cs:fillRef idx="1"/>
+    <cs:effectRef idx="0"/>
+    <cs:fontRef idx="minor">
+      <a:schemeClr val="tx1"/>
+    </cs:fontRef>
+    <cs:spPr>
+      <a:ln w="9525" cap="rnd">
+        <a:solidFill>
+          <a:schemeClr val="phClr"/>
+        </a:solidFill>
+        <a:round/>
+      </a:ln>
+    </cs:spPr>
+  </cs:dataPointWireframe>
+  <cs:dataTable>
+    <cs:lnRef idx="0"/>
+    <cs:fillRef idx="0"/>
+    <cs:effectRef idx="0"/>
+    <cs:fontRef idx="minor">
+      <a:schemeClr val="tx1">
+        <a:lumMod val="65000"/>
+        <a:lumOff val="35000"/>
+      </a:schemeClr>
+    </cs:fontRef>
+    <cs:spPr>
+      <a:noFill/>
+      <a:ln w="9525" cap="flat" cmpd="sng" algn="ctr">
+        <a:solidFill>
+          <a:schemeClr val="tx1">
+            <a:lumMod val="15000"/>
+            <a:lumOff val="85000"/>
+          </a:schemeClr>
+        </a:solidFill>
+        <a:round/>
+      </a:ln>
+    </cs:spPr>
+    <cs:defRPr sz="900" kern="1200"/>
+  </cs:dataTable>
+  <cs:downBar>
+    <cs:lnRef idx="0"/>
+    <cs:fillRef idx="0"/>
+    <cs:effectRef idx="0"/>
+    <cs:fontRef idx="minor">
+      <a:schemeClr val="dk1"/>
+    </cs:fontRef>
+    <cs:spPr>
+      <a:solidFill>
+        <a:schemeClr val="dk1">
+          <a:lumMod val="65000"/>
+          <a:lumOff val="35000"/>
+        </a:schemeClr>
+      </a:solidFill>
+      <a:ln w="9525">
+        <a:solidFill>
+          <a:schemeClr val="tx1">
+            <a:lumMod val="65000"/>
+            <a:lumOff val="35000"/>
+          </a:schemeClr>
+        </a:solidFill>
+      </a:ln>
+    </cs:spPr>
+  </cs:downBar>
+  <cs:dropLine>
+    <cs:lnRef idx="0"/>
+    <cs:fillRef idx="0"/>
+    <cs:effectRef idx="0"/>
+    <cs:fontRef idx="minor">
+      <a:schemeClr val="tx1"/>
+    </cs:fontRef>
+    <cs:spPr>
+      <a:ln w="9525" cap="flat" cmpd="sng" algn="ctr">
+        <a:solidFill>
+          <a:schemeClr val="tx1">
+            <a:lumMod val="35000"/>
+            <a:lumOff val="65000"/>
+          </a:schemeClr>
+        </a:solidFill>
+        <a:round/>
+      </a:ln>
+    </cs:spPr>
+  </cs:dropLine>
+  <cs:errorBar>
+    <cs:lnRef idx="0"/>
+    <cs:fillRef idx="0"/>
+    <cs:effectRef idx="0"/>
+    <cs:fontRef idx="minor">
+      <a:schemeClr val="tx1"/>
+    </cs:fontRef>
+    <cs:spPr>
+      <a:ln w="9525" cap="flat" cmpd="sng" algn="ctr">
+        <a:solidFill>
+          <a:schemeClr val="tx1">
+            <a:lumMod val="65000"/>
+            <a:lumOff val="35000"/>
+          </a:schemeClr>
+        </a:solidFill>
+        <a:round/>
+      </a:ln>
+    </cs:spPr>
+  </cs:errorBar>
+  <cs:floor>
+    <cs:lnRef idx="0"/>
+    <cs:fillRef idx="0"/>
+    <cs:effectRef idx="0"/>
+    <cs:fontRef idx="minor">
+      <a:schemeClr val="tx1"/>
+    </cs:fontRef>
+    <cs:spPr>
+      <a:noFill/>
+      <a:ln>
+        <a:noFill/>
+      </a:ln>
+    </cs:spPr>
+  </cs:floor>
+  <cs:gridlineMajor>
+    <cs:lnRef idx="0"/>
+    <cs:fillRef idx="0"/>
+    <cs:effectRef idx="0"/>
+    <cs:fontRef idx="minor">
+      <a:schemeClr val="tx1"/>
+    </cs:fontRef>
+    <cs:spPr>
+      <a:ln w="9525" cap="flat" cmpd="sng" algn="ctr">
+        <a:solidFill>
+          <a:schemeClr val="tx1">
+            <a:lumMod val="15000"/>
+            <a:lumOff val="85000"/>
+          </a:schemeClr>
+        </a:solidFill>
+        <a:round/>
+      </a:ln>
+    </cs:spPr>
+  </cs:gridlineMajor>
+  <cs:gridlineMinor>
+    <cs:lnRef idx="0"/>
+    <cs:fillRef idx="0"/>
+    <cs:effectRef idx="0"/>
+    <cs:fontRef idx="minor">
+      <a:schemeClr val="tx1"/>
+    </cs:fontRef>
+    <cs:spPr>
+      <a:ln w="9525" cap="flat" cmpd="sng" algn="ctr">
+        <a:solidFill>
+          <a:schemeClr val="tx1">
+            <a:lumMod val="5000"/>
+            <a:lumOff val="95000"/>
+          </a:schemeClr>
+        </a:solidFill>
+        <a:round/>
+      </a:ln>
+    </cs:spPr>
+  </cs:gridlineMinor>
+  <cs:hiLoLine>
+    <cs:lnRef idx="0"/>
+    <cs:fillRef idx="0"/>
+    <cs:effectRef idx="0"/>
+    <cs:fontRef idx="minor">
+      <a:schemeClr val="tx1"/>
+    </cs:fontRef>
+    <cs:spPr>
+      <a:ln w="9525" cap="flat" cmpd="sng" algn="ctr">
+        <a:solidFill>
+          <a:schemeClr val="tx1">
+            <a:lumMod val="75000"/>
+            <a:lumOff val="25000"/>
+          </a:schemeClr>
+        </a:solidFill>
+        <a:round/>
+      </a:ln>
+    </cs:spPr>
+  </cs:hiLoLine>
+  <cs:leaderLine>
+    <cs:lnRef idx="0"/>
+    <cs:fillRef idx="0"/>
+    <cs:effectRef idx="0"/>
+    <cs:fontRef idx="minor">
+      <a:schemeClr val="tx1"/>
+    </cs:fontRef>
+    <cs:spPr>
+      <a:ln w="9525" cap="flat" cmpd="sng" algn="ctr">
+        <a:solidFill>
+          <a:schemeClr val="tx1">
+            <a:lumMod val="35000"/>
+            <a:lumOff val="65000"/>
+          </a:schemeClr>
+        </a:solidFill>
+        <a:round/>
+      </a:ln>
+    </cs:spPr>
+  </cs:leaderLine>
+  <cs:legend>
+    <cs:lnRef idx="0"/>
+    <cs:fillRef idx="0"/>
+    <cs:effectRef idx="0"/>
+    <cs:fontRef idx="minor">
+      <a:schemeClr val="tx1">
+        <a:lumMod val="65000"/>
+        <a:lumOff val="35000"/>
+      </a:schemeClr>
+    </cs:fontRef>
+    <cs:defRPr sz="900" kern="1200"/>
+  </cs:legend>
+  <cs:plotArea mods="allowNoFillOverride allowNoLineOverride">
+    <cs:lnRef idx="0"/>
+    <cs:fillRef idx="0"/>
+    <cs:effectRef idx="0"/>
+    <cs:fontRef idx="minor">
+      <a:schemeClr val="tx1"/>
+    </cs:fontRef>
+  </cs:plotArea>
+  <cs:plotArea3D mods="allowNoFillOverride allowNoLineOverride">
+    <cs:lnRef idx="0"/>
+    <cs:fillRef idx="0"/>
+    <cs:effectRef idx="0"/>
+    <cs:fontRef idx="minor">
+      <a:schemeClr val="tx1"/>
+    </cs:fontRef>
+  </cs:plotArea3D>
+  <cs:seriesAxis>
+    <cs:lnRef idx="0"/>
+    <cs:fillRef idx="0"/>
+    <cs:effectRef idx="0"/>
+    <cs:fontRef idx="minor">
+      <a:schemeClr val="tx1">
+        <a:lumMod val="65000"/>
+        <a:lumOff val="35000"/>
+      </a:schemeClr>
+    </cs:fontRef>
+    <cs:defRPr sz="900" kern="1200"/>
+  </cs:seriesAxis>
+  <cs:seriesLine>
+    <cs:lnRef idx="0"/>
+    <cs:fillRef idx="0"/>
+    <cs:effectRef idx="0"/>
+    <cs:fontRef idx="minor">
+      <a:schemeClr val="tx1"/>
+    </cs:fontRef>
+    <cs:spPr>
+      <a:ln w="9525" cap="flat" cmpd="sng" algn="ctr">
+        <a:solidFill>
+          <a:schemeClr val="tx1">
+            <a:lumMod val="35000"/>
+            <a:lumOff val="65000"/>
+          </a:schemeClr>
+        </a:solidFill>
+        <a:round/>
+      </a:ln>
+    </cs:spPr>
+  </cs:seriesLine>
+  <cs:title>
+    <cs:lnRef idx="0"/>
+    <cs:fillRef idx="0"/>
+    <cs:effectRef idx="0"/>
+    <cs:fontRef idx="minor">
+      <a:schemeClr val="tx1">
+        <a:lumMod val="65000"/>
+        <a:lumOff val="35000"/>
+      </a:schemeClr>
+    </cs:fontRef>
+    <cs:defRPr sz="1400" b="0" kern="1200" spc="0" baseline="0"/>
+  </cs:title>
+  <cs:trendline>
+    <cs:lnRef idx="0">
+      <cs:styleClr val="auto"/>
+    </cs:lnRef>
+    <cs:fillRef idx="0"/>
+    <cs:effectRef idx="0"/>
+    <cs:fontRef idx="minor">
+      <a:schemeClr val="tx1"/>
+    </cs:fontRef>
+    <cs:spPr>
+      <a:ln w="19050" cap="rnd">
+        <a:solidFill>
+          <a:schemeClr val="phClr"/>
+        </a:solidFill>
+        <a:prstDash val="sysDot"/>
+      </a:ln>
+    </cs:spPr>
+  </cs:trendline>
+  <cs:trendlineLabel>
+    <cs:lnRef idx="0"/>
+    <cs:fillRef idx="0"/>
+    <cs:effectRef idx="0"/>
+    <cs:fontRef idx="minor">
+      <a:schemeClr val="tx1">
+        <a:lumMod val="65000"/>
+        <a:lumOff val="35000"/>
+      </a:schemeClr>
+    </cs:fontRef>
+    <cs:defRPr sz="900" kern="1200"/>
+  </cs:trendlineLabel>
+  <cs:upBar>
+    <cs:lnRef idx="0"/>
+    <cs:fillRef idx="0"/>
+    <cs:effectRef idx="0"/>
+    <cs:fontRef idx="minor">
+      <a:schemeClr val="dk1"/>
+    </cs:fontRef>
+    <cs:spPr>
+      <a:solidFill>
+        <a:schemeClr val="lt1"/>
+      </a:solidFill>
+      <a:ln w="9525">
+        <a:solidFill>
+          <a:schemeClr val="tx1">
+            <a:lumMod val="15000"/>
+            <a:lumOff val="85000"/>
+          </a:schemeClr>
+        </a:solidFill>
+      </a:ln>
+    </cs:spPr>
+  </cs:upBar>
+  <cs:valueAxis>
+    <cs:lnRef idx="0"/>
+    <cs:fillRef idx="0"/>
+    <cs:effectRef idx="0"/>
+    <cs:fontRef idx="minor">
+      <a:schemeClr val="tx1">
+        <a:lumMod val="65000"/>
+        <a:lumOff val="35000"/>
+      </a:schemeClr>
+    </cs:fontRef>
+    <cs:defRPr sz="900" kern="1200"/>
+  </cs:valueAxis>
+  <cs:wall>
+    <cs:lnRef idx="0"/>
+    <cs:fillRef idx="0"/>
+    <cs:effectRef idx="0"/>
+    <cs:fontRef idx="minor">
+      <a:schemeClr val="tx1"/>
+    </cs:fontRef>
+    <cs:spPr>
+      <a:noFill/>
+      <a:ln>
+        <a:noFill/>
+      </a:ln>
+    </cs:spPr>
+  </cs:wall>
+</cs:chartStyle>
 </file>
 
 <file path=word/theme/theme1.xml><?xml version="1.0" encoding="utf-8"?>
@@ -3363,6 +4923,11 @@
 <s:customData xmlns="http://www.wps.cn/officeDocument/2013/wpsCustomData" xmlns:s="http://www.wps.cn/officeDocument/2013/wpsCustomData">
   <customSectProps>
     <customSectPr/>
+    <customSectPr/>
+    <customSectPr/>
+    <customSectPr/>
+    <customSectPr/>
+    <customSectPr/>
   </customSectProps>
 </s:customData>
 </file>

</xml_diff>